<commit_message>
Complete doc RGZ AVS
</commit_message>
<xml_diff>
--- a/AVS/RGZ/ИП-814 Краснов Илья РГЗ Вариант 2.docx
+++ b/AVS/RGZ/ИП-814 Краснов Илья РГЗ Вариант 2.docx
@@ -384,9 +384,9 @@
           <w:pPr>
             <w:pStyle w:val="11"/>
             <w:rPr>
-              <w:rFonts w:asciiTheme="minorHAnsi" w:eastAsiaTheme="minorEastAsia" w:hAnsiTheme="minorHAnsi" w:cstheme="minorBidi"/>
+              <w:rFonts w:eastAsiaTheme="minorEastAsia"/>
               <w:b w:val="0"/>
-              <w:sz w:val="22"/>
+              <w:szCs w:val="28"/>
               <w:lang w:eastAsia="ru-RU"/>
             </w:rPr>
           </w:pPr>
@@ -408,11 +408,12 @@
             </w:rPr>
             <w:fldChar w:fldCharType="separate"/>
           </w:r>
-          <w:hyperlink w:anchor="_Toc59879819" w:history="1">
+          <w:hyperlink w:anchor="_Toc59907932" w:history="1">
             <w:r>
               <w:rPr>
                 <w:rStyle w:val="a7"/>
                 <w:b w:val="0"/>
+                <w:szCs w:val="28"/>
               </w:rPr>
               <w:t>Постановка задачи</w:t>
             </w:r>
@@ -420,6 +421,7 @@
               <w:rPr>
                 <w:b w:val="0"/>
                 <w:webHidden/>
+                <w:szCs w:val="28"/>
               </w:rPr>
               <w:tab/>
             </w:r>
@@ -427,6 +429,7 @@
               <w:rPr>
                 <w:b w:val="0"/>
                 <w:webHidden/>
+                <w:szCs w:val="28"/>
               </w:rPr>
               <w:fldChar w:fldCharType="begin"/>
             </w:r>
@@ -434,19 +437,22 @@
               <w:rPr>
                 <w:b w:val="0"/>
                 <w:webHidden/>
+                <w:szCs w:val="28"/>
               </w:rPr>
-              <w:instrText xml:space="preserve"> PAGEREF _Toc59879819 \h </w:instrText>
+              <w:instrText xml:space="preserve"> PAGEREF _Toc59907932 \h </w:instrText>
             </w:r>
             <w:r>
               <w:rPr>
                 <w:b w:val="0"/>
                 <w:webHidden/>
+                <w:szCs w:val="28"/>
               </w:rPr>
             </w:r>
             <w:r>
               <w:rPr>
                 <w:b w:val="0"/>
                 <w:webHidden/>
+                <w:szCs w:val="28"/>
               </w:rPr>
               <w:fldChar w:fldCharType="separate"/>
             </w:r>
@@ -454,6 +460,7 @@
               <w:rPr>
                 <w:b w:val="0"/>
                 <w:webHidden/>
+                <w:szCs w:val="28"/>
               </w:rPr>
               <w:t>3</w:t>
             </w:r>
@@ -461,6 +468,7 @@
               <w:rPr>
                 <w:b w:val="0"/>
                 <w:webHidden/>
+                <w:szCs w:val="28"/>
               </w:rPr>
               <w:fldChar w:fldCharType="end"/>
             </w:r>
@@ -470,17 +478,18 @@
           <w:pPr>
             <w:pStyle w:val="11"/>
             <w:rPr>
-              <w:rFonts w:asciiTheme="minorHAnsi" w:eastAsiaTheme="minorEastAsia" w:hAnsiTheme="minorHAnsi" w:cstheme="minorBidi"/>
+              <w:rFonts w:eastAsiaTheme="minorEastAsia"/>
               <w:b w:val="0"/>
-              <w:sz w:val="22"/>
+              <w:szCs w:val="28"/>
               <w:lang w:eastAsia="ru-RU"/>
             </w:rPr>
           </w:pPr>
-          <w:hyperlink w:anchor="_Toc59879820" w:history="1">
+          <w:hyperlink w:anchor="_Toc59907933" w:history="1">
             <w:r>
               <w:rPr>
                 <w:rStyle w:val="a7"/>
                 <w:b w:val="0"/>
+                <w:szCs w:val="28"/>
               </w:rPr>
               <w:t>Общие сведения</w:t>
             </w:r>
@@ -488,6 +497,7 @@
               <w:rPr>
                 <w:b w:val="0"/>
                 <w:webHidden/>
+                <w:szCs w:val="28"/>
               </w:rPr>
               <w:tab/>
             </w:r>
@@ -495,6 +505,7 @@
               <w:rPr>
                 <w:b w:val="0"/>
                 <w:webHidden/>
+                <w:szCs w:val="28"/>
               </w:rPr>
               <w:fldChar w:fldCharType="begin"/>
             </w:r>
@@ -502,19 +513,22 @@
               <w:rPr>
                 <w:b w:val="0"/>
                 <w:webHidden/>
+                <w:szCs w:val="28"/>
               </w:rPr>
-              <w:instrText xml:space="preserve"> PAGEREF _Toc59879820 \h </w:instrText>
+              <w:instrText xml:space="preserve"> PAGEREF _Toc59907933 \h </w:instrText>
             </w:r>
             <w:r>
               <w:rPr>
                 <w:b w:val="0"/>
                 <w:webHidden/>
+                <w:szCs w:val="28"/>
               </w:rPr>
             </w:r>
             <w:r>
               <w:rPr>
                 <w:b w:val="0"/>
                 <w:webHidden/>
+                <w:szCs w:val="28"/>
               </w:rPr>
               <w:fldChar w:fldCharType="separate"/>
             </w:r>
@@ -522,6 +536,7 @@
               <w:rPr>
                 <w:b w:val="0"/>
                 <w:webHidden/>
+                <w:szCs w:val="28"/>
               </w:rPr>
               <w:t>4</w:t>
             </w:r>
@@ -529,6 +544,7 @@
               <w:rPr>
                 <w:b w:val="0"/>
                 <w:webHidden/>
+                <w:szCs w:val="28"/>
               </w:rPr>
               <w:fldChar w:fldCharType="end"/>
             </w:r>
@@ -538,17 +554,18 @@
           <w:pPr>
             <w:pStyle w:val="11"/>
             <w:rPr>
-              <w:rFonts w:asciiTheme="minorHAnsi" w:eastAsiaTheme="minorEastAsia" w:hAnsiTheme="minorHAnsi" w:cstheme="minorBidi"/>
+              <w:rFonts w:eastAsiaTheme="minorEastAsia"/>
               <w:b w:val="0"/>
-              <w:sz w:val="22"/>
+              <w:szCs w:val="28"/>
               <w:lang w:eastAsia="ru-RU"/>
             </w:rPr>
           </w:pPr>
-          <w:hyperlink w:anchor="_Toc59879821" w:history="1">
+          <w:hyperlink w:anchor="_Toc59907934" w:history="1">
             <w:r>
               <w:rPr>
                 <w:rStyle w:val="a7"/>
                 <w:b w:val="0"/>
+                <w:szCs w:val="28"/>
                 <w:shd w:val="clear" w:color="auto" w:fill="FFFFFF"/>
               </w:rPr>
               <w:t>Основные цели создания</w:t>
@@ -557,6 +574,7 @@
               <w:rPr>
                 <w:b w:val="0"/>
                 <w:webHidden/>
+                <w:szCs w:val="28"/>
               </w:rPr>
               <w:tab/>
             </w:r>
@@ -564,6 +582,7 @@
               <w:rPr>
                 <w:b w:val="0"/>
                 <w:webHidden/>
+                <w:szCs w:val="28"/>
               </w:rPr>
               <w:fldChar w:fldCharType="begin"/>
             </w:r>
@@ -571,19 +590,22 @@
               <w:rPr>
                 <w:b w:val="0"/>
                 <w:webHidden/>
+                <w:szCs w:val="28"/>
               </w:rPr>
-              <w:instrText xml:space="preserve"> PAGEREF _Toc59879821 \h </w:instrText>
+              <w:instrText xml:space="preserve"> PAGEREF _Toc59907934 \h </w:instrText>
             </w:r>
             <w:r>
               <w:rPr>
                 <w:b w:val="0"/>
                 <w:webHidden/>
+                <w:szCs w:val="28"/>
               </w:rPr>
             </w:r>
             <w:r>
               <w:rPr>
                 <w:b w:val="0"/>
                 <w:webHidden/>
+                <w:szCs w:val="28"/>
               </w:rPr>
               <w:fldChar w:fldCharType="separate"/>
             </w:r>
@@ -591,6 +613,7 @@
               <w:rPr>
                 <w:b w:val="0"/>
                 <w:webHidden/>
+                <w:szCs w:val="28"/>
               </w:rPr>
               <w:t>5</w:t>
             </w:r>
@@ -598,6 +621,7 @@
               <w:rPr>
                 <w:b w:val="0"/>
                 <w:webHidden/>
+                <w:szCs w:val="28"/>
               </w:rPr>
               <w:fldChar w:fldCharType="end"/>
             </w:r>
@@ -607,17 +631,18 @@
           <w:pPr>
             <w:pStyle w:val="11"/>
             <w:rPr>
-              <w:rFonts w:asciiTheme="minorHAnsi" w:eastAsiaTheme="minorEastAsia" w:hAnsiTheme="minorHAnsi" w:cstheme="minorBidi"/>
+              <w:rFonts w:eastAsiaTheme="minorEastAsia"/>
               <w:b w:val="0"/>
-              <w:sz w:val="22"/>
+              <w:szCs w:val="28"/>
               <w:lang w:eastAsia="ru-RU"/>
             </w:rPr>
           </w:pPr>
-          <w:hyperlink w:anchor="_Toc59879822" w:history="1">
+          <w:hyperlink w:anchor="_Toc59907935" w:history="1">
             <w:r>
               <w:rPr>
                 <w:rStyle w:val="a7"/>
                 <w:b w:val="0"/>
+                <w:szCs w:val="28"/>
               </w:rPr>
               <w:t>Технические характеристики</w:t>
             </w:r>
@@ -625,6 +650,7 @@
               <w:rPr>
                 <w:b w:val="0"/>
                 <w:webHidden/>
+                <w:szCs w:val="28"/>
               </w:rPr>
               <w:tab/>
             </w:r>
@@ -632,6 +658,7 @@
               <w:rPr>
                 <w:b w:val="0"/>
                 <w:webHidden/>
+                <w:szCs w:val="28"/>
               </w:rPr>
               <w:fldChar w:fldCharType="begin"/>
             </w:r>
@@ -639,19 +666,22 @@
               <w:rPr>
                 <w:b w:val="0"/>
                 <w:webHidden/>
+                <w:szCs w:val="28"/>
               </w:rPr>
-              <w:instrText xml:space="preserve"> PAGEREF _Toc59879822 \h </w:instrText>
+              <w:instrText xml:space="preserve"> PAGEREF _Toc59907935 \h </w:instrText>
             </w:r>
             <w:r>
               <w:rPr>
                 <w:b w:val="0"/>
                 <w:webHidden/>
+                <w:szCs w:val="28"/>
               </w:rPr>
             </w:r>
             <w:r>
               <w:rPr>
                 <w:b w:val="0"/>
                 <w:webHidden/>
+                <w:szCs w:val="28"/>
               </w:rPr>
               <w:fldChar w:fldCharType="separate"/>
             </w:r>
@@ -659,6 +689,7 @@
               <w:rPr>
                 <w:b w:val="0"/>
                 <w:webHidden/>
+                <w:szCs w:val="28"/>
               </w:rPr>
               <w:t>6</w:t>
             </w:r>
@@ -666,6 +697,7 @@
               <w:rPr>
                 <w:b w:val="0"/>
                 <w:webHidden/>
+                <w:szCs w:val="28"/>
               </w:rPr>
               <w:fldChar w:fldCharType="end"/>
             </w:r>
@@ -675,17 +707,18 @@
           <w:pPr>
             <w:pStyle w:val="11"/>
             <w:rPr>
-              <w:rFonts w:asciiTheme="minorHAnsi" w:eastAsiaTheme="minorEastAsia" w:hAnsiTheme="minorHAnsi" w:cstheme="minorBidi"/>
+              <w:rFonts w:eastAsiaTheme="minorEastAsia"/>
               <w:b w:val="0"/>
-              <w:sz w:val="22"/>
+              <w:szCs w:val="28"/>
               <w:lang w:eastAsia="ru-RU"/>
             </w:rPr>
           </w:pPr>
-          <w:hyperlink w:anchor="_Toc59879823" w:history="1">
+          <w:hyperlink w:anchor="_Toc59907936" w:history="1">
             <w:r>
               <w:rPr>
                 <w:rStyle w:val="a7"/>
                 <w:b w:val="0"/>
+                <w:szCs w:val="28"/>
                 <w:shd w:val="clear" w:color="auto" w:fill="FFFFFF"/>
               </w:rPr>
               <w:t>Производительность</w:t>
@@ -694,6 +727,7 @@
               <w:rPr>
                 <w:b w:val="0"/>
                 <w:webHidden/>
+                <w:szCs w:val="28"/>
               </w:rPr>
               <w:tab/>
             </w:r>
@@ -701,6 +735,7 @@
               <w:rPr>
                 <w:b w:val="0"/>
                 <w:webHidden/>
+                <w:szCs w:val="28"/>
               </w:rPr>
               <w:fldChar w:fldCharType="begin"/>
             </w:r>
@@ -708,19 +743,22 @@
               <w:rPr>
                 <w:b w:val="0"/>
                 <w:webHidden/>
+                <w:szCs w:val="28"/>
               </w:rPr>
-              <w:instrText xml:space="preserve"> PAGEREF _Toc59879823 \h </w:instrText>
+              <w:instrText xml:space="preserve"> PAGEREF _Toc59907936 \h </w:instrText>
             </w:r>
             <w:r>
               <w:rPr>
                 <w:b w:val="0"/>
                 <w:webHidden/>
+                <w:szCs w:val="28"/>
               </w:rPr>
             </w:r>
             <w:r>
               <w:rPr>
                 <w:b w:val="0"/>
                 <w:webHidden/>
+                <w:szCs w:val="28"/>
               </w:rPr>
               <w:fldChar w:fldCharType="separate"/>
             </w:r>
@@ -728,6 +766,7 @@
               <w:rPr>
                 <w:b w:val="0"/>
                 <w:webHidden/>
+                <w:szCs w:val="28"/>
               </w:rPr>
               <w:t>7</w:t>
             </w:r>
@@ -735,6 +774,7 @@
               <w:rPr>
                 <w:b w:val="0"/>
                 <w:webHidden/>
+                <w:szCs w:val="28"/>
               </w:rPr>
               <w:fldChar w:fldCharType="end"/>
             </w:r>
@@ -744,25 +784,27 @@
           <w:pPr>
             <w:pStyle w:val="11"/>
             <w:rPr>
-              <w:rFonts w:asciiTheme="minorHAnsi" w:eastAsiaTheme="minorEastAsia" w:hAnsiTheme="minorHAnsi" w:cstheme="minorBidi"/>
+              <w:rFonts w:eastAsiaTheme="minorEastAsia"/>
               <w:b w:val="0"/>
-              <w:sz w:val="22"/>
+              <w:szCs w:val="28"/>
               <w:lang w:eastAsia="ru-RU"/>
             </w:rPr>
           </w:pPr>
-          <w:hyperlink w:anchor="_Toc59879824" w:history="1">
+          <w:hyperlink w:anchor="_Toc59907937" w:history="1">
             <w:r>
               <w:rPr>
                 <w:rStyle w:val="a7"/>
                 <w:b w:val="0"/>
+                <w:szCs w:val="28"/>
                 <w:shd w:val="clear" w:color="auto" w:fill="FFFFFF"/>
               </w:rPr>
-              <w:t>Вычислительные узлы</w:t>
+              <w:t>Уровень вычислительного узла</w:t>
             </w:r>
             <w:r>
               <w:rPr>
                 <w:b w:val="0"/>
                 <w:webHidden/>
+                <w:szCs w:val="28"/>
               </w:rPr>
               <w:tab/>
             </w:r>
@@ -770,6 +812,7 @@
               <w:rPr>
                 <w:b w:val="0"/>
                 <w:webHidden/>
+                <w:szCs w:val="28"/>
               </w:rPr>
               <w:fldChar w:fldCharType="begin"/>
             </w:r>
@@ -777,19 +820,22 @@
               <w:rPr>
                 <w:b w:val="0"/>
                 <w:webHidden/>
+                <w:szCs w:val="28"/>
               </w:rPr>
-              <w:instrText xml:space="preserve"> PAGEREF _Toc59879824 \h </w:instrText>
+              <w:instrText xml:space="preserve"> PAGEREF _Toc59907937 \h </w:instrText>
             </w:r>
             <w:r>
               <w:rPr>
                 <w:b w:val="0"/>
                 <w:webHidden/>
+                <w:szCs w:val="28"/>
               </w:rPr>
             </w:r>
             <w:r>
               <w:rPr>
                 <w:b w:val="0"/>
                 <w:webHidden/>
+                <w:szCs w:val="28"/>
               </w:rPr>
               <w:fldChar w:fldCharType="separate"/>
             </w:r>
@@ -797,6 +843,7 @@
               <w:rPr>
                 <w:b w:val="0"/>
                 <w:webHidden/>
+                <w:szCs w:val="28"/>
               </w:rPr>
               <w:t>8</w:t>
             </w:r>
@@ -804,6 +851,7 @@
               <w:rPr>
                 <w:b w:val="0"/>
                 <w:webHidden/>
+                <w:szCs w:val="28"/>
               </w:rPr>
               <w:fldChar w:fldCharType="end"/>
             </w:r>
@@ -813,25 +861,27 @@
           <w:pPr>
             <w:pStyle w:val="11"/>
             <w:rPr>
-              <w:rFonts w:asciiTheme="minorHAnsi" w:eastAsiaTheme="minorEastAsia" w:hAnsiTheme="minorHAnsi" w:cstheme="minorBidi"/>
+              <w:rFonts w:eastAsiaTheme="minorEastAsia"/>
               <w:b w:val="0"/>
-              <w:sz w:val="22"/>
+              <w:szCs w:val="28"/>
               <w:lang w:eastAsia="ru-RU"/>
             </w:rPr>
           </w:pPr>
-          <w:hyperlink w:anchor="_Toc59879825" w:history="1">
+          <w:hyperlink w:anchor="_Toc59907938" w:history="1">
             <w:r>
               <w:rPr>
                 <w:rStyle w:val="a7"/>
                 <w:b w:val="0"/>
+                <w:szCs w:val="28"/>
                 <w:shd w:val="clear" w:color="auto" w:fill="FFFFFF"/>
               </w:rPr>
-              <w:t>Система охлаждения</w:t>
+              <w:t>Уровень процессора</w:t>
             </w:r>
             <w:r>
               <w:rPr>
                 <w:b w:val="0"/>
                 <w:webHidden/>
+                <w:szCs w:val="28"/>
               </w:rPr>
               <w:tab/>
             </w:r>
@@ -839,6 +889,7 @@
               <w:rPr>
                 <w:b w:val="0"/>
                 <w:webHidden/>
+                <w:szCs w:val="28"/>
               </w:rPr>
               <w:fldChar w:fldCharType="begin"/>
             </w:r>
@@ -846,19 +897,22 @@
               <w:rPr>
                 <w:b w:val="0"/>
                 <w:webHidden/>
+                <w:szCs w:val="28"/>
               </w:rPr>
-              <w:instrText xml:space="preserve"> PAGEREF _Toc59879825 \h </w:instrText>
+              <w:instrText xml:space="preserve"> PAGEREF _Toc59907938 \h </w:instrText>
             </w:r>
             <w:r>
               <w:rPr>
                 <w:b w:val="0"/>
                 <w:webHidden/>
+                <w:szCs w:val="28"/>
               </w:rPr>
             </w:r>
             <w:r>
               <w:rPr>
                 <w:b w:val="0"/>
                 <w:webHidden/>
+                <w:szCs w:val="28"/>
               </w:rPr>
               <w:fldChar w:fldCharType="separate"/>
             </w:r>
@@ -866,6 +920,7 @@
               <w:rPr>
                 <w:b w:val="0"/>
                 <w:webHidden/>
+                <w:szCs w:val="28"/>
               </w:rPr>
               <w:t>9</w:t>
             </w:r>
@@ -873,6 +928,7 @@
               <w:rPr>
                 <w:b w:val="0"/>
                 <w:webHidden/>
+                <w:szCs w:val="28"/>
               </w:rPr>
               <w:fldChar w:fldCharType="end"/>
             </w:r>
@@ -882,17 +938,677 @@
           <w:pPr>
             <w:pStyle w:val="11"/>
             <w:rPr>
-              <w:rFonts w:asciiTheme="minorHAnsi" w:eastAsiaTheme="minorEastAsia" w:hAnsiTheme="minorHAnsi" w:cstheme="minorBidi"/>
+              <w:rFonts w:eastAsiaTheme="minorEastAsia"/>
               <w:b w:val="0"/>
-              <w:sz w:val="22"/>
+              <w:szCs w:val="28"/>
               <w:lang w:eastAsia="ru-RU"/>
             </w:rPr>
           </w:pPr>
-          <w:hyperlink w:anchor="_Toc59879826" w:history="1">
+          <w:hyperlink w:anchor="_Toc59907939" w:history="1">
             <w:r>
               <w:rPr>
                 <w:rStyle w:val="a7"/>
                 <w:b w:val="0"/>
+                <w:szCs w:val="28"/>
+                <w:shd w:val="clear" w:color="auto" w:fill="FFFFFF"/>
+              </w:rPr>
+              <w:t>Уровень ядра процессора</w:t>
+            </w:r>
+            <w:r>
+              <w:rPr>
+                <w:b w:val="0"/>
+                <w:webHidden/>
+                <w:szCs w:val="28"/>
+              </w:rPr>
+              <w:tab/>
+            </w:r>
+            <w:r>
+              <w:rPr>
+                <w:b w:val="0"/>
+                <w:webHidden/>
+                <w:szCs w:val="28"/>
+              </w:rPr>
+              <w:fldChar w:fldCharType="begin"/>
+            </w:r>
+            <w:r>
+              <w:rPr>
+                <w:b w:val="0"/>
+                <w:webHidden/>
+                <w:szCs w:val="28"/>
+              </w:rPr>
+              <w:instrText xml:space="preserve"> PAGEREF _Toc59907939 \h </w:instrText>
+            </w:r>
+            <w:r>
+              <w:rPr>
+                <w:b w:val="0"/>
+                <w:webHidden/>
+                <w:szCs w:val="28"/>
+              </w:rPr>
+            </w:r>
+            <w:r>
+              <w:rPr>
+                <w:b w:val="0"/>
+                <w:webHidden/>
+                <w:szCs w:val="28"/>
+              </w:rPr>
+              <w:fldChar w:fldCharType="separate"/>
+            </w:r>
+            <w:r>
+              <w:rPr>
+                <w:b w:val="0"/>
+                <w:webHidden/>
+                <w:szCs w:val="28"/>
+              </w:rPr>
+              <w:t>11</w:t>
+            </w:r>
+            <w:r>
+              <w:rPr>
+                <w:b w:val="0"/>
+                <w:webHidden/>
+                <w:szCs w:val="28"/>
+              </w:rPr>
+              <w:fldChar w:fldCharType="end"/>
+            </w:r>
+          </w:hyperlink>
+        </w:p>
+        <w:p>
+          <w:pPr>
+            <w:pStyle w:val="11"/>
+            <w:rPr>
+              <w:rFonts w:eastAsiaTheme="minorEastAsia"/>
+              <w:b w:val="0"/>
+              <w:szCs w:val="28"/>
+              <w:lang w:eastAsia="ru-RU"/>
+            </w:rPr>
+          </w:pPr>
+          <w:hyperlink w:anchor="_Toc59907940" w:history="1">
+            <w:r>
+              <w:rPr>
+                <w:rStyle w:val="a7"/>
+                <w:b w:val="0"/>
+                <w:szCs w:val="28"/>
+                <w:shd w:val="clear" w:color="auto" w:fill="FFFFFF"/>
+              </w:rPr>
+              <w:t>Файловая система</w:t>
+            </w:r>
+            <w:r>
+              <w:rPr>
+                <w:b w:val="0"/>
+                <w:webHidden/>
+                <w:szCs w:val="28"/>
+              </w:rPr>
+              <w:tab/>
+            </w:r>
+            <w:r>
+              <w:rPr>
+                <w:b w:val="0"/>
+                <w:webHidden/>
+                <w:szCs w:val="28"/>
+              </w:rPr>
+              <w:fldChar w:fldCharType="begin"/>
+            </w:r>
+            <w:r>
+              <w:rPr>
+                <w:b w:val="0"/>
+                <w:webHidden/>
+                <w:szCs w:val="28"/>
+              </w:rPr>
+              <w:instrText xml:space="preserve"> PAGEREF _Toc59907940 \h </w:instrText>
+            </w:r>
+            <w:r>
+              <w:rPr>
+                <w:b w:val="0"/>
+                <w:webHidden/>
+                <w:szCs w:val="28"/>
+              </w:rPr>
+            </w:r>
+            <w:r>
+              <w:rPr>
+                <w:b w:val="0"/>
+                <w:webHidden/>
+                <w:szCs w:val="28"/>
+              </w:rPr>
+              <w:fldChar w:fldCharType="separate"/>
+            </w:r>
+            <w:r>
+              <w:rPr>
+                <w:b w:val="0"/>
+                <w:webHidden/>
+                <w:szCs w:val="28"/>
+              </w:rPr>
+              <w:t>12</w:t>
+            </w:r>
+            <w:r>
+              <w:rPr>
+                <w:b w:val="0"/>
+                <w:webHidden/>
+                <w:szCs w:val="28"/>
+              </w:rPr>
+              <w:fldChar w:fldCharType="end"/>
+            </w:r>
+          </w:hyperlink>
+        </w:p>
+        <w:p>
+          <w:pPr>
+            <w:pStyle w:val="11"/>
+            <w:rPr>
+              <w:rFonts w:eastAsiaTheme="minorEastAsia"/>
+              <w:b w:val="0"/>
+              <w:szCs w:val="28"/>
+              <w:lang w:eastAsia="ru-RU"/>
+            </w:rPr>
+          </w:pPr>
+          <w:hyperlink w:anchor="_Toc59907941" w:history="1">
+            <w:r>
+              <w:rPr>
+                <w:rStyle w:val="a7"/>
+                <w:b w:val="0"/>
+                <w:szCs w:val="28"/>
+                <w:shd w:val="clear" w:color="auto" w:fill="FFFFFF"/>
+              </w:rPr>
+              <w:t>Программное обеспечение</w:t>
+            </w:r>
+            <w:r>
+              <w:rPr>
+                <w:b w:val="0"/>
+                <w:webHidden/>
+                <w:szCs w:val="28"/>
+              </w:rPr>
+              <w:tab/>
+            </w:r>
+            <w:r>
+              <w:rPr>
+                <w:b w:val="0"/>
+                <w:webHidden/>
+                <w:szCs w:val="28"/>
+              </w:rPr>
+              <w:fldChar w:fldCharType="begin"/>
+            </w:r>
+            <w:r>
+              <w:rPr>
+                <w:b w:val="0"/>
+                <w:webHidden/>
+                <w:szCs w:val="28"/>
+              </w:rPr>
+              <w:instrText xml:space="preserve"> PAGEREF _Toc59907941 \h </w:instrText>
+            </w:r>
+            <w:r>
+              <w:rPr>
+                <w:b w:val="0"/>
+                <w:webHidden/>
+                <w:szCs w:val="28"/>
+              </w:rPr>
+            </w:r>
+            <w:r>
+              <w:rPr>
+                <w:b w:val="0"/>
+                <w:webHidden/>
+                <w:szCs w:val="28"/>
+              </w:rPr>
+              <w:fldChar w:fldCharType="separate"/>
+            </w:r>
+            <w:r>
+              <w:rPr>
+                <w:b w:val="0"/>
+                <w:webHidden/>
+                <w:szCs w:val="28"/>
+              </w:rPr>
+              <w:t>13</w:t>
+            </w:r>
+            <w:r>
+              <w:rPr>
+                <w:b w:val="0"/>
+                <w:webHidden/>
+                <w:szCs w:val="28"/>
+              </w:rPr>
+              <w:fldChar w:fldCharType="end"/>
+            </w:r>
+          </w:hyperlink>
+        </w:p>
+        <w:p>
+          <w:pPr>
+            <w:pStyle w:val="11"/>
+            <w:rPr>
+              <w:rFonts w:eastAsiaTheme="minorEastAsia"/>
+              <w:b w:val="0"/>
+              <w:szCs w:val="28"/>
+              <w:lang w:eastAsia="ru-RU"/>
+            </w:rPr>
+          </w:pPr>
+          <w:hyperlink w:anchor="_Toc59907942" w:history="1">
+            <w:r>
+              <w:rPr>
+                <w:rStyle w:val="a7"/>
+                <w:b w:val="0"/>
+                <w:szCs w:val="28"/>
+                <w:shd w:val="clear" w:color="auto" w:fill="FFFFFF"/>
+              </w:rPr>
+              <w:t>Расчёт структурных характеристик</w:t>
+            </w:r>
+            <w:r>
+              <w:rPr>
+                <w:b w:val="0"/>
+                <w:webHidden/>
+                <w:szCs w:val="28"/>
+              </w:rPr>
+              <w:tab/>
+            </w:r>
+            <w:r>
+              <w:rPr>
+                <w:b w:val="0"/>
+                <w:webHidden/>
+                <w:szCs w:val="28"/>
+              </w:rPr>
+              <w:fldChar w:fldCharType="begin"/>
+            </w:r>
+            <w:r>
+              <w:rPr>
+                <w:b w:val="0"/>
+                <w:webHidden/>
+                <w:szCs w:val="28"/>
+              </w:rPr>
+              <w:instrText xml:space="preserve"> PAGEREF _Toc59907942 \h </w:instrText>
+            </w:r>
+            <w:r>
+              <w:rPr>
+                <w:b w:val="0"/>
+                <w:webHidden/>
+                <w:szCs w:val="28"/>
+              </w:rPr>
+            </w:r>
+            <w:r>
+              <w:rPr>
+                <w:b w:val="0"/>
+                <w:webHidden/>
+                <w:szCs w:val="28"/>
+              </w:rPr>
+              <w:fldChar w:fldCharType="separate"/>
+            </w:r>
+            <w:r>
+              <w:rPr>
+                <w:b w:val="0"/>
+                <w:webHidden/>
+                <w:szCs w:val="28"/>
+              </w:rPr>
+              <w:t>14</w:t>
+            </w:r>
+            <w:r>
+              <w:rPr>
+                <w:b w:val="0"/>
+                <w:webHidden/>
+                <w:szCs w:val="28"/>
+              </w:rPr>
+              <w:fldChar w:fldCharType="end"/>
+            </w:r>
+          </w:hyperlink>
+        </w:p>
+        <w:p>
+          <w:pPr>
+            <w:pStyle w:val="21"/>
+            <w:tabs>
+              <w:tab w:val="left" w:pos="660"/>
+              <w:tab w:val="right" w:leader="dot" w:pos="9628"/>
+            </w:tabs>
+            <w:rPr>
+              <w:rFonts w:ascii="Times New Roman" w:eastAsiaTheme="minorEastAsia" w:hAnsi="Times New Roman" w:cs="Times New Roman"/>
+              <w:noProof/>
+              <w:sz w:val="28"/>
+              <w:szCs w:val="28"/>
+              <w:lang w:eastAsia="ru-RU"/>
+            </w:rPr>
+          </w:pPr>
+          <w:hyperlink w:anchor="_Toc59907943" w:history="1">
+            <w:r>
+              <w:rPr>
+                <w:rStyle w:val="a7"/>
+                <w:rFonts w:ascii="Times New Roman" w:hAnsi="Times New Roman" w:cs="Times New Roman"/>
+                <w:noProof/>
+                <w:sz w:val="28"/>
+                <w:szCs w:val="28"/>
+              </w:rPr>
+              <w:t>1.</w:t>
+            </w:r>
+            <w:r>
+              <w:rPr>
+                <w:rFonts w:ascii="Times New Roman" w:eastAsiaTheme="minorEastAsia" w:hAnsi="Times New Roman" w:cs="Times New Roman"/>
+                <w:noProof/>
+                <w:sz w:val="28"/>
+                <w:szCs w:val="28"/>
+                <w:lang w:eastAsia="ru-RU"/>
+              </w:rPr>
+              <w:tab/>
+            </w:r>
+            <w:r>
+              <w:rPr>
+                <w:rStyle w:val="a7"/>
+                <w:rFonts w:ascii="Times New Roman" w:hAnsi="Times New Roman" w:cs="Times New Roman"/>
+                <w:noProof/>
+                <w:sz w:val="28"/>
+                <w:szCs w:val="28"/>
+              </w:rPr>
+              <w:t>Расчёт диаметра структуры</w:t>
+            </w:r>
+            <w:r>
+              <w:rPr>
+                <w:rFonts w:ascii="Times New Roman" w:hAnsi="Times New Roman" w:cs="Times New Roman"/>
+                <w:noProof/>
+                <w:webHidden/>
+                <w:sz w:val="28"/>
+                <w:szCs w:val="28"/>
+              </w:rPr>
+              <w:tab/>
+            </w:r>
+            <w:r>
+              <w:rPr>
+                <w:rFonts w:ascii="Times New Roman" w:hAnsi="Times New Roman" w:cs="Times New Roman"/>
+                <w:noProof/>
+                <w:webHidden/>
+                <w:sz w:val="28"/>
+                <w:szCs w:val="28"/>
+              </w:rPr>
+              <w:fldChar w:fldCharType="begin"/>
+            </w:r>
+            <w:r>
+              <w:rPr>
+                <w:rFonts w:ascii="Times New Roman" w:hAnsi="Times New Roman" w:cs="Times New Roman"/>
+                <w:noProof/>
+                <w:webHidden/>
+                <w:sz w:val="28"/>
+                <w:szCs w:val="28"/>
+              </w:rPr>
+              <w:instrText xml:space="preserve"> PAGEREF _Toc59907943 \h </w:instrText>
+            </w:r>
+            <w:r>
+              <w:rPr>
+                <w:rFonts w:ascii="Times New Roman" w:hAnsi="Times New Roman" w:cs="Times New Roman"/>
+                <w:noProof/>
+                <w:webHidden/>
+                <w:sz w:val="28"/>
+                <w:szCs w:val="28"/>
+              </w:rPr>
+            </w:r>
+            <w:r>
+              <w:rPr>
+                <w:rFonts w:ascii="Times New Roman" w:hAnsi="Times New Roman" w:cs="Times New Roman"/>
+                <w:noProof/>
+                <w:webHidden/>
+                <w:sz w:val="28"/>
+                <w:szCs w:val="28"/>
+              </w:rPr>
+              <w:fldChar w:fldCharType="separate"/>
+            </w:r>
+            <w:r>
+              <w:rPr>
+                <w:rFonts w:ascii="Times New Roman" w:hAnsi="Times New Roman" w:cs="Times New Roman"/>
+                <w:noProof/>
+                <w:webHidden/>
+                <w:sz w:val="28"/>
+                <w:szCs w:val="28"/>
+              </w:rPr>
+              <w:t>14</w:t>
+            </w:r>
+            <w:r>
+              <w:rPr>
+                <w:rFonts w:ascii="Times New Roman" w:hAnsi="Times New Roman" w:cs="Times New Roman"/>
+                <w:noProof/>
+                <w:webHidden/>
+                <w:sz w:val="28"/>
+                <w:szCs w:val="28"/>
+              </w:rPr>
+              <w:fldChar w:fldCharType="end"/>
+            </w:r>
+          </w:hyperlink>
+        </w:p>
+        <w:p>
+          <w:pPr>
+            <w:pStyle w:val="21"/>
+            <w:tabs>
+              <w:tab w:val="left" w:pos="660"/>
+              <w:tab w:val="right" w:leader="dot" w:pos="9628"/>
+            </w:tabs>
+            <w:rPr>
+              <w:rFonts w:ascii="Times New Roman" w:eastAsiaTheme="minorEastAsia" w:hAnsi="Times New Roman" w:cs="Times New Roman"/>
+              <w:noProof/>
+              <w:sz w:val="28"/>
+              <w:szCs w:val="28"/>
+              <w:lang w:eastAsia="ru-RU"/>
+            </w:rPr>
+          </w:pPr>
+          <w:hyperlink w:anchor="_Toc59907944" w:history="1">
+            <w:r>
+              <w:rPr>
+                <w:rStyle w:val="a7"/>
+                <w:rFonts w:ascii="Times New Roman" w:hAnsi="Times New Roman" w:cs="Times New Roman"/>
+                <w:noProof/>
+                <w:sz w:val="28"/>
+                <w:szCs w:val="28"/>
+              </w:rPr>
+              <w:t>2.</w:t>
+            </w:r>
+            <w:r>
+              <w:rPr>
+                <w:rFonts w:ascii="Times New Roman" w:eastAsiaTheme="minorEastAsia" w:hAnsi="Times New Roman" w:cs="Times New Roman"/>
+                <w:noProof/>
+                <w:sz w:val="28"/>
+                <w:szCs w:val="28"/>
+                <w:lang w:eastAsia="ru-RU"/>
+              </w:rPr>
+              <w:tab/>
+            </w:r>
+            <w:r>
+              <w:rPr>
+                <w:rStyle w:val="a7"/>
+                <w:rFonts w:ascii="Times New Roman" w:hAnsi="Times New Roman" w:cs="Times New Roman"/>
+                <w:noProof/>
+                <w:sz w:val="28"/>
+                <w:szCs w:val="28"/>
+              </w:rPr>
+              <w:t>Расчёт среднего диаметра</w:t>
+            </w:r>
+            <w:r>
+              <w:rPr>
+                <w:rFonts w:ascii="Times New Roman" w:hAnsi="Times New Roman" w:cs="Times New Roman"/>
+                <w:noProof/>
+                <w:webHidden/>
+                <w:sz w:val="28"/>
+                <w:szCs w:val="28"/>
+              </w:rPr>
+              <w:tab/>
+            </w:r>
+            <w:r>
+              <w:rPr>
+                <w:rFonts w:ascii="Times New Roman" w:hAnsi="Times New Roman" w:cs="Times New Roman"/>
+                <w:noProof/>
+                <w:webHidden/>
+                <w:sz w:val="28"/>
+                <w:szCs w:val="28"/>
+              </w:rPr>
+              <w:fldChar w:fldCharType="begin"/>
+            </w:r>
+            <w:r>
+              <w:rPr>
+                <w:rFonts w:ascii="Times New Roman" w:hAnsi="Times New Roman" w:cs="Times New Roman"/>
+                <w:noProof/>
+                <w:webHidden/>
+                <w:sz w:val="28"/>
+                <w:szCs w:val="28"/>
+              </w:rPr>
+              <w:instrText xml:space="preserve"> PAGEREF _Toc59907944 \h </w:instrText>
+            </w:r>
+            <w:r>
+              <w:rPr>
+                <w:rFonts w:ascii="Times New Roman" w:hAnsi="Times New Roman" w:cs="Times New Roman"/>
+                <w:noProof/>
+                <w:webHidden/>
+                <w:sz w:val="28"/>
+                <w:szCs w:val="28"/>
+              </w:rPr>
+            </w:r>
+            <w:r>
+              <w:rPr>
+                <w:rFonts w:ascii="Times New Roman" w:hAnsi="Times New Roman" w:cs="Times New Roman"/>
+                <w:noProof/>
+                <w:webHidden/>
+                <w:sz w:val="28"/>
+                <w:szCs w:val="28"/>
+              </w:rPr>
+              <w:fldChar w:fldCharType="separate"/>
+            </w:r>
+            <w:r>
+              <w:rPr>
+                <w:rFonts w:ascii="Times New Roman" w:hAnsi="Times New Roman" w:cs="Times New Roman"/>
+                <w:noProof/>
+                <w:webHidden/>
+                <w:sz w:val="28"/>
+                <w:szCs w:val="28"/>
+              </w:rPr>
+              <w:t>15</w:t>
+            </w:r>
+            <w:r>
+              <w:rPr>
+                <w:rFonts w:ascii="Times New Roman" w:hAnsi="Times New Roman" w:cs="Times New Roman"/>
+                <w:noProof/>
+                <w:webHidden/>
+                <w:sz w:val="28"/>
+                <w:szCs w:val="28"/>
+              </w:rPr>
+              <w:fldChar w:fldCharType="end"/>
+            </w:r>
+          </w:hyperlink>
+        </w:p>
+        <w:p>
+          <w:pPr>
+            <w:pStyle w:val="21"/>
+            <w:tabs>
+              <w:tab w:val="left" w:pos="660"/>
+              <w:tab w:val="right" w:leader="dot" w:pos="9628"/>
+            </w:tabs>
+            <w:rPr>
+              <w:rFonts w:ascii="Times New Roman" w:eastAsiaTheme="minorEastAsia" w:hAnsi="Times New Roman" w:cs="Times New Roman"/>
+              <w:noProof/>
+              <w:sz w:val="28"/>
+              <w:szCs w:val="28"/>
+              <w:lang w:eastAsia="ru-RU"/>
+            </w:rPr>
+          </w:pPr>
+          <w:hyperlink w:anchor="_Toc59907945" w:history="1">
+            <w:r>
+              <w:rPr>
+                <w:rStyle w:val="a7"/>
+                <w:rFonts w:ascii="Times New Roman" w:hAnsi="Times New Roman" w:cs="Times New Roman"/>
+                <w:noProof/>
+                <w:sz w:val="28"/>
+                <w:szCs w:val="28"/>
+              </w:rPr>
+              <w:t>3.</w:t>
+            </w:r>
+            <w:r>
+              <w:rPr>
+                <w:rFonts w:ascii="Times New Roman" w:eastAsiaTheme="minorEastAsia" w:hAnsi="Times New Roman" w:cs="Times New Roman"/>
+                <w:noProof/>
+                <w:sz w:val="28"/>
+                <w:szCs w:val="28"/>
+                <w:lang w:eastAsia="ru-RU"/>
+              </w:rPr>
+              <w:tab/>
+            </w:r>
+            <w:r>
+              <w:rPr>
+                <w:rStyle w:val="a7"/>
+                <w:rFonts w:ascii="Times New Roman" w:hAnsi="Times New Roman" w:cs="Times New Roman"/>
+                <w:noProof/>
+                <w:sz w:val="28"/>
+                <w:szCs w:val="28"/>
+              </w:rPr>
+              <w:t>Расчёт бисекционной пропускной способности</w:t>
+            </w:r>
+            <w:r>
+              <w:rPr>
+                <w:rFonts w:ascii="Times New Roman" w:hAnsi="Times New Roman" w:cs="Times New Roman"/>
+                <w:noProof/>
+                <w:webHidden/>
+                <w:sz w:val="28"/>
+                <w:szCs w:val="28"/>
+              </w:rPr>
+              <w:tab/>
+            </w:r>
+            <w:r>
+              <w:rPr>
+                <w:rFonts w:ascii="Times New Roman" w:hAnsi="Times New Roman" w:cs="Times New Roman"/>
+                <w:noProof/>
+                <w:webHidden/>
+                <w:sz w:val="28"/>
+                <w:szCs w:val="28"/>
+              </w:rPr>
+              <w:fldChar w:fldCharType="begin"/>
+            </w:r>
+            <w:r>
+              <w:rPr>
+                <w:rFonts w:ascii="Times New Roman" w:hAnsi="Times New Roman" w:cs="Times New Roman"/>
+                <w:noProof/>
+                <w:webHidden/>
+                <w:sz w:val="28"/>
+                <w:szCs w:val="28"/>
+              </w:rPr>
+              <w:instrText xml:space="preserve"> PAGEREF _Toc59907945 \h </w:instrText>
+            </w:r>
+            <w:r>
+              <w:rPr>
+                <w:rFonts w:ascii="Times New Roman" w:hAnsi="Times New Roman" w:cs="Times New Roman"/>
+                <w:noProof/>
+                <w:webHidden/>
+                <w:sz w:val="28"/>
+                <w:szCs w:val="28"/>
+              </w:rPr>
+            </w:r>
+            <w:r>
+              <w:rPr>
+                <w:rFonts w:ascii="Times New Roman" w:hAnsi="Times New Roman" w:cs="Times New Roman"/>
+                <w:noProof/>
+                <w:webHidden/>
+                <w:sz w:val="28"/>
+                <w:szCs w:val="28"/>
+              </w:rPr>
+              <w:fldChar w:fldCharType="separate"/>
+            </w:r>
+            <w:r>
+              <w:rPr>
+                <w:rFonts w:ascii="Times New Roman" w:hAnsi="Times New Roman" w:cs="Times New Roman"/>
+                <w:noProof/>
+                <w:webHidden/>
+                <w:sz w:val="28"/>
+                <w:szCs w:val="28"/>
+              </w:rPr>
+              <w:t>15</w:t>
+            </w:r>
+            <w:r>
+              <w:rPr>
+                <w:rFonts w:ascii="Times New Roman" w:hAnsi="Times New Roman" w:cs="Times New Roman"/>
+                <w:noProof/>
+                <w:webHidden/>
+                <w:sz w:val="28"/>
+                <w:szCs w:val="28"/>
+              </w:rPr>
+              <w:fldChar w:fldCharType="end"/>
+            </w:r>
+          </w:hyperlink>
+        </w:p>
+        <w:p>
+          <w:pPr>
+            <w:pStyle w:val="11"/>
+            <w:rPr>
+              <w:rFonts w:eastAsiaTheme="minorEastAsia"/>
+              <w:b w:val="0"/>
+              <w:szCs w:val="28"/>
+              <w:lang w:eastAsia="ru-RU"/>
+            </w:rPr>
+          </w:pPr>
+          <w:hyperlink w:anchor="_Toc59907946" w:history="1">
+            <w:r>
+              <w:rPr>
+                <w:rStyle w:val="a7"/>
+                <w:b w:val="0"/>
+                <w:szCs w:val="28"/>
               </w:rPr>
               <w:t>Список литературы</w:t>
             </w:r>
@@ -900,6 +1616,7 @@
               <w:rPr>
                 <w:b w:val="0"/>
                 <w:webHidden/>
+                <w:szCs w:val="28"/>
               </w:rPr>
               <w:tab/>
             </w:r>
@@ -907,6 +1624,7 @@
               <w:rPr>
                 <w:b w:val="0"/>
                 <w:webHidden/>
+                <w:szCs w:val="28"/>
               </w:rPr>
               <w:fldChar w:fldCharType="begin"/>
             </w:r>
@@ -914,19 +1632,22 @@
               <w:rPr>
                 <w:b w:val="0"/>
                 <w:webHidden/>
+                <w:szCs w:val="28"/>
               </w:rPr>
-              <w:instrText xml:space="preserve"> PAGEREF _Toc59879826 \h </w:instrText>
+              <w:instrText xml:space="preserve"> PAGEREF _Toc59907946 \h </w:instrText>
             </w:r>
             <w:r>
               <w:rPr>
                 <w:b w:val="0"/>
                 <w:webHidden/>
+                <w:szCs w:val="28"/>
               </w:rPr>
             </w:r>
             <w:r>
               <w:rPr>
                 <w:b w:val="0"/>
                 <w:webHidden/>
+                <w:szCs w:val="28"/>
               </w:rPr>
               <w:fldChar w:fldCharType="separate"/>
             </w:r>
@@ -934,13 +1655,15 @@
               <w:rPr>
                 <w:b w:val="0"/>
                 <w:webHidden/>
+                <w:szCs w:val="28"/>
               </w:rPr>
-              <w:t>10</w:t>
+              <w:t>16</w:t>
             </w:r>
             <w:r>
               <w:rPr>
                 <w:b w:val="0"/>
                 <w:webHidden/>
+                <w:szCs w:val="28"/>
               </w:rPr>
               <w:fldChar w:fldCharType="end"/>
             </w:r>
@@ -974,6 +1697,8 @@
         </w:rPr>
         <w:br w:type="page"/>
       </w:r>
+      <w:bookmarkStart w:id="0" w:name="_GoBack"/>
+      <w:bookmarkEnd w:id="0"/>
     </w:p>
     <w:p>
       <w:pPr>
@@ -986,7 +1711,7 @@
           <w:sz w:val="36"/>
         </w:rPr>
       </w:pPr>
-      <w:bookmarkStart w:id="0" w:name="_Toc59879819"/>
+      <w:bookmarkStart w:id="1" w:name="_Toc59907932"/>
       <w:r>
         <w:rPr>
           <w:rFonts w:ascii="Times New Roman" w:hAnsi="Times New Roman" w:cs="Times New Roman"/>
@@ -997,7 +1722,7 @@
         <w:lastRenderedPageBreak/>
         <w:t>Постановка задачи</w:t>
       </w:r>
-      <w:bookmarkEnd w:id="0"/>
+      <w:bookmarkEnd w:id="1"/>
     </w:p>
     <w:p>
       <w:pPr>
@@ -1168,7 +1893,7 @@
           <w:sz w:val="36"/>
         </w:rPr>
       </w:pPr>
-      <w:bookmarkStart w:id="1" w:name="_Toc59879820"/>
+      <w:bookmarkStart w:id="2" w:name="_Toc59907933"/>
       <w:r>
         <w:rPr>
           <w:rFonts w:ascii="Times New Roman" w:hAnsi="Times New Roman" w:cs="Times New Roman"/>
@@ -1179,7 +1904,7 @@
         <w:lastRenderedPageBreak/>
         <w:t>Общие сведения</w:t>
       </w:r>
-      <w:bookmarkEnd w:id="1"/>
+      <w:bookmarkEnd w:id="2"/>
     </w:p>
     <w:p/>
     <w:p>
@@ -1791,7 +2516,7 @@
           <w:shd w:val="clear" w:color="auto" w:fill="FFFFFF"/>
         </w:rPr>
       </w:pPr>
-      <w:bookmarkStart w:id="2" w:name="_Toc59879821"/>
+      <w:bookmarkStart w:id="3" w:name="_Toc59907934"/>
       <w:r>
         <w:rPr>
           <w:rFonts w:ascii="Times New Roman" w:hAnsi="Times New Roman" w:cs="Times New Roman"/>
@@ -1803,7 +2528,7 @@
         <w:lastRenderedPageBreak/>
         <w:t>Основные цели создания</w:t>
       </w:r>
-      <w:bookmarkEnd w:id="2"/>
+      <w:bookmarkEnd w:id="3"/>
     </w:p>
     <w:p/>
     <w:p>
@@ -2146,7 +2871,7 @@
           <w:sz w:val="36"/>
         </w:rPr>
       </w:pPr>
-      <w:bookmarkStart w:id="3" w:name="_Toc59879822"/>
+      <w:bookmarkStart w:id="4" w:name="_Toc59907935"/>
       <w:r>
         <w:rPr>
           <w:rFonts w:ascii="Times New Roman" w:hAnsi="Times New Roman" w:cs="Times New Roman"/>
@@ -2157,7 +2882,7 @@
         <w:lastRenderedPageBreak/>
         <w:t>Технические характеристики</w:t>
       </w:r>
-      <w:bookmarkEnd w:id="3"/>
+      <w:bookmarkEnd w:id="4"/>
     </w:p>
     <w:p/>
     <w:p>
@@ -2737,7 +3462,7 @@
         </w:rPr>
         <w:br w:type="page"/>
       </w:r>
-      <w:bookmarkStart w:id="4" w:name="_Toc59879823"/>
+      <w:bookmarkStart w:id="5" w:name="_Toc59907936"/>
       <w:r>
         <w:rPr>
           <w:rFonts w:ascii="Times New Roman" w:hAnsi="Times New Roman" w:cs="Times New Roman"/>
@@ -2749,7 +3474,7 @@
         <w:lastRenderedPageBreak/>
         <w:t>Производительность</w:t>
       </w:r>
-      <w:bookmarkEnd w:id="4"/>
+      <w:bookmarkEnd w:id="5"/>
     </w:p>
     <w:p/>
     <w:p>
@@ -3819,7 +4544,7 @@
           <w:shd w:val="clear" w:color="auto" w:fill="FFFFFF"/>
         </w:rPr>
       </w:pPr>
-      <w:bookmarkStart w:id="5" w:name="_Toc59879824"/>
+      <w:bookmarkStart w:id="6" w:name="_Toc59907937"/>
       <w:r>
         <w:rPr>
           <w:rFonts w:ascii="Times New Roman" w:hAnsi="Times New Roman" w:cs="Times New Roman"/>
@@ -3841,7 +4566,6 @@
         </w:rPr>
         <w:t xml:space="preserve"> уз</w:t>
       </w:r>
-      <w:bookmarkEnd w:id="5"/>
       <w:r>
         <w:rPr>
           <w:rFonts w:ascii="Times New Roman" w:hAnsi="Times New Roman" w:cs="Times New Roman"/>
@@ -3852,6 +4576,7 @@
         </w:rPr>
         <w:t>ла</w:t>
       </w:r>
+      <w:bookmarkEnd w:id="6"/>
     </w:p>
     <w:p/>
     <w:p>
@@ -4374,7 +5099,7 @@
             <v:path o:extrusionok="f" gradientshapeok="t" o:connecttype="rect"/>
             <o:lock v:ext="edit" aspectratio="t"/>
           </v:shapetype>
-          <v:shape id="_x0000_i1025" type="#_x0000_t75" style="width:456pt;height:336pt">
+          <v:shape id="_x0000_i1025" type="#_x0000_t75" style="width:453.6pt;height:337.2pt">
             <v:imagedata r:id="rId14" o:title="summit_arch"/>
           </v:shape>
         </w:pict>
@@ -4478,6 +5203,7 @@
           <w:shd w:val="clear" w:color="auto" w:fill="FFFFFF"/>
         </w:rPr>
       </w:pPr>
+      <w:bookmarkStart w:id="7" w:name="_Toc59907938"/>
       <w:r>
         <w:rPr>
           <w:rFonts w:ascii="Times New Roman" w:hAnsi="Times New Roman" w:cs="Times New Roman"/>
@@ -4489,6 +5215,7 @@
         <w:lastRenderedPageBreak/>
         <w:t>Уровень процессора</w:t>
       </w:r>
+      <w:bookmarkEnd w:id="7"/>
     </w:p>
     <w:p>
       <w:pPr>
@@ -5857,6 +6584,7 @@
           <w:shd w:val="clear" w:color="auto" w:fill="FFFFFF"/>
         </w:rPr>
       </w:pPr>
+      <w:bookmarkStart w:id="8" w:name="_Toc59907939"/>
       <w:r>
         <w:rPr>
           <w:rFonts w:ascii="Times New Roman" w:hAnsi="Times New Roman" w:cs="Times New Roman"/>
@@ -5868,6 +6596,7 @@
         <w:lastRenderedPageBreak/>
         <w:t>Уровень ядра процессора</w:t>
       </w:r>
+      <w:bookmarkEnd w:id="8"/>
     </w:p>
     <w:p/>
     <w:p>
@@ -6414,6 +7143,7 @@
           <w:shd w:val="clear" w:color="auto" w:fill="FFFFFF"/>
         </w:rPr>
       </w:pPr>
+      <w:bookmarkStart w:id="9" w:name="_Toc59907940"/>
       <w:r>
         <w:rPr>
           <w:rFonts w:ascii="Times New Roman" w:hAnsi="Times New Roman" w:cs="Times New Roman"/>
@@ -6425,6 +7155,7 @@
         <w:lastRenderedPageBreak/>
         <w:t>Файловая система</w:t>
       </w:r>
+      <w:bookmarkEnd w:id="9"/>
     </w:p>
     <w:p/>
     <w:p>
@@ -6678,6 +7409,7 @@
           <w:shd w:val="clear" w:color="auto" w:fill="FFFFFF"/>
         </w:rPr>
       </w:pPr>
+      <w:bookmarkStart w:id="10" w:name="_Toc59907941"/>
       <w:r>
         <w:rPr>
           <w:rFonts w:ascii="Times New Roman" w:hAnsi="Times New Roman" w:cs="Times New Roman"/>
@@ -6689,6 +7421,7 @@
         <w:lastRenderedPageBreak/>
         <w:t>Программное обеспечение</w:t>
       </w:r>
+      <w:bookmarkEnd w:id="10"/>
     </w:p>
     <w:p/>
     <w:p>
@@ -7252,6 +7985,7 @@
           <w:shd w:val="clear" w:color="auto" w:fill="FFFFFF"/>
         </w:rPr>
       </w:pPr>
+      <w:bookmarkStart w:id="11" w:name="_Toc59907942"/>
       <w:r>
         <w:rPr>
           <w:rFonts w:ascii="Times New Roman" w:hAnsi="Times New Roman" w:cs="Times New Roman"/>
@@ -7263,6 +7997,7 @@
         <w:lastRenderedPageBreak/>
         <w:t>Расчёт структурных характеристик</w:t>
       </w:r>
+      <w:bookmarkEnd w:id="11"/>
     </w:p>
     <w:p/>
     <w:p>
@@ -7403,6 +8138,7 @@
           <w:sz w:val="32"/>
         </w:rPr>
       </w:pPr>
+      <w:bookmarkStart w:id="12" w:name="_Toc59907943"/>
       <w:r>
         <w:rPr>
           <w:rFonts w:ascii="Times New Roman" w:hAnsi="Times New Roman" w:cs="Times New Roman"/>
@@ -7412,6 +8148,7 @@
         </w:rPr>
         <w:t>Расчёт диаметра структуры</w:t>
       </w:r>
+      <w:bookmarkEnd w:id="12"/>
     </w:p>
     <w:p/>
     <w:p>
@@ -7677,6 +8414,7 @@
           <w:szCs w:val="32"/>
         </w:rPr>
       </w:pPr>
+      <w:bookmarkStart w:id="13" w:name="_Toc59907944"/>
       <w:r>
         <w:rPr>
           <w:rFonts w:ascii="Times New Roman" w:hAnsi="Times New Roman" w:cs="Times New Roman"/>
@@ -7687,6 +8425,7 @@
         </w:rPr>
         <w:t>Расчёт среднего диаметра</w:t>
       </w:r>
+      <w:bookmarkEnd w:id="13"/>
     </w:p>
     <w:p/>
     <w:p>
@@ -8085,6 +8824,7 @@
           <w:sz w:val="32"/>
         </w:rPr>
       </w:pPr>
+      <w:bookmarkStart w:id="14" w:name="_Toc59907945"/>
       <w:r>
         <w:rPr>
           <w:rFonts w:ascii="Times New Roman" w:hAnsi="Times New Roman" w:cs="Times New Roman"/>
@@ -8114,6 +8854,7 @@
         </w:rPr>
         <w:t xml:space="preserve"> пропускной способности</w:t>
       </w:r>
+      <w:bookmarkEnd w:id="14"/>
     </w:p>
     <w:p/>
     <w:p>
@@ -8273,7 +9014,7 @@
           </mc:Choice>
           <mc:Fallback>
             <w:pict>
-              <v:line w14:anchorId="2E7646F2" id="Прямая соединительная линия 20" o:spid="_x0000_s1026" style="position:absolute;flip:x;z-index:251659264;visibility:visible;mso-wrap-style:square;mso-width-percent:0;mso-height-percent:0;mso-wrap-distance-left:9pt;mso-wrap-distance-top:0;mso-wrap-distance-right:9pt;mso-wrap-distance-bottom:0;mso-position-horizontal:absolute;mso-position-horizontal-relative:text;mso-position-vertical:absolute;mso-position-vertical-relative:text;mso-width-percent:0;mso-height-percent:0;mso-width-relative:margin;mso-height-relative:margin" from="214.35pt,7.5pt" to="214.35pt,115.5pt" o:gfxdata="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" strokecolor="red" strokeweight="1.5pt">
+              <v:line w14:anchorId="7F255C3B" id="Прямая соединительная линия 20" o:spid="_x0000_s1026" style="position:absolute;flip:x;z-index:251659264;visibility:visible;mso-wrap-style:square;mso-width-percent:0;mso-height-percent:0;mso-wrap-distance-left:9pt;mso-wrap-distance-top:0;mso-wrap-distance-right:9pt;mso-wrap-distance-bottom:0;mso-position-horizontal:absolute;mso-position-horizontal-relative:text;mso-position-vertical:absolute;mso-position-vertical-relative:text;mso-width-percent:0;mso-height-percent:0;mso-width-relative:margin;mso-height-relative:margin" from="214.35pt,7.5pt" to="214.35pt,115.5pt" o:gfxdata="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" strokecolor="red" strokeweight="1.5pt">
                 <v:stroke joinstyle="miter"/>
               </v:line>
             </w:pict>
@@ -8451,9 +9192,7 @@
           <w:sz w:val="36"/>
         </w:rPr>
       </w:pPr>
-      <w:bookmarkStart w:id="6" w:name="_Toc59879826"/>
-      <w:bookmarkStart w:id="7" w:name="_GoBack"/>
-      <w:bookmarkEnd w:id="7"/>
+      <w:bookmarkStart w:id="15" w:name="_Toc59907946"/>
       <w:r>
         <w:rPr>
           <w:rFonts w:ascii="Times New Roman" w:hAnsi="Times New Roman" w:cs="Times New Roman"/>
@@ -8473,7 +9212,7 @@
         </w:rPr>
         <w:t>писок литературы</w:t>
       </w:r>
-      <w:bookmarkEnd w:id="6"/>
+      <w:bookmarkEnd w:id="15"/>
     </w:p>
     <w:p/>
     <w:p>
@@ -8485,8 +9224,34 @@
         </w:numPr>
         <w:rPr>
           <w:rFonts w:ascii="Times New Roman" w:hAnsi="Times New Roman" w:cs="Times New Roman"/>
-          <w:sz w:val="36"/>
-          <w:szCs w:val="28"/>
+          <w:sz w:val="28"/>
+          <w:szCs w:val="28"/>
+        </w:rPr>
+      </w:pPr>
+      <w:r>
+        <w:rPr>
+          <w:rFonts w:ascii="Times New Roman" w:hAnsi="Times New Roman" w:cs="Times New Roman"/>
+          <w:sz w:val="28"/>
+          <w:szCs w:val="28"/>
+        </w:rPr>
+        <w:t>В США запустили самый мощный суперкомпьютер в мире</w:t>
+      </w:r>
+      <w:r>
+        <w:rPr>
+          <w:rFonts w:ascii="Times New Roman" w:hAnsi="Times New Roman" w:cs="Times New Roman"/>
+          <w:sz w:val="28"/>
+          <w:szCs w:val="28"/>
+        </w:rPr>
+        <w:t>:</w:t>
+      </w:r>
+    </w:p>
+    <w:p>
+      <w:pPr>
+        <w:pStyle w:val="aa"/>
+        <w:ind w:left="1080"/>
+        <w:rPr>
+          <w:rFonts w:ascii="Times New Roman" w:hAnsi="Times New Roman" w:cs="Times New Roman"/>
+          <w:sz w:val="28"/>
         </w:rPr>
       </w:pPr>
       <w:hyperlink r:id="rId18" w:history="1">
@@ -8496,9 +9261,36 @@
             <w:rFonts w:ascii="Times New Roman" w:hAnsi="Times New Roman" w:cs="Times New Roman"/>
             <w:sz w:val="28"/>
           </w:rPr>
-          <w:t>https://nplus1.ru/news/2018/06/09/summit</w:t>
+          <w:t>https://nplus1.r</w:t>
+        </w:r>
+        <w:r>
+          <w:rPr>
+            <w:rStyle w:val="a7"/>
+            <w:rFonts w:ascii="Times New Roman" w:hAnsi="Times New Roman" w:cs="Times New Roman"/>
+            <w:sz w:val="28"/>
+          </w:rPr>
+          <w:t>u</w:t>
+        </w:r>
+        <w:r>
+          <w:rPr>
+            <w:rStyle w:val="a7"/>
+            <w:rFonts w:ascii="Times New Roman" w:hAnsi="Times New Roman" w:cs="Times New Roman"/>
+            <w:sz w:val="28"/>
+          </w:rPr>
+          <w:t>/news/2018/06/09/summit</w:t>
         </w:r>
       </w:hyperlink>
+    </w:p>
+    <w:p>
+      <w:pPr>
+        <w:pStyle w:val="aa"/>
+        <w:ind w:left="1080"/>
+        <w:rPr>
+          <w:rFonts w:ascii="Times New Roman" w:hAnsi="Times New Roman" w:cs="Times New Roman"/>
+          <w:sz w:val="36"/>
+          <w:szCs w:val="28"/>
+        </w:rPr>
+      </w:pPr>
     </w:p>
     <w:p>
       <w:pPr>
@@ -8508,6 +9300,26 @@
           <w:numId w:val="3"/>
         </w:numPr>
         <w:rPr>
+          <w:rFonts w:ascii="Times New Roman" w:hAnsi="Times New Roman" w:cs="Times New Roman"/>
+          <w:sz w:val="28"/>
+          <w:szCs w:val="28"/>
+        </w:rPr>
+      </w:pPr>
+      <w:r>
+        <w:rPr>
+          <w:rFonts w:ascii="Times New Roman" w:hAnsi="Times New Roman" w:cs="Times New Roman"/>
+          <w:sz w:val="28"/>
+          <w:szCs w:val="28"/>
+        </w:rPr>
+        <w:t>Суперкомпьютер из США – самый быстрый в мире:</w:t>
+      </w:r>
+    </w:p>
+    <w:p>
+      <w:pPr>
+        <w:pStyle w:val="aa"/>
+        <w:ind w:left="1080"/>
+        <w:rPr>
+          <w:rStyle w:val="a7"/>
           <w:rFonts w:ascii="Times New Roman" w:hAnsi="Times New Roman" w:cs="Times New Roman"/>
           <w:sz w:val="28"/>
           <w:szCs w:val="28"/>
@@ -8521,9 +9333,38 @@
             <w:sz w:val="28"/>
             <w:szCs w:val="28"/>
           </w:rPr>
-          <w:t>https://hightech.plus/2018/06/09/superkompyuter-iz-ssha-vdvoe-obognal-kitaiskii</w:t>
+          <w:t>https://hig</w:t>
+        </w:r>
+        <w:r>
+          <w:rPr>
+            <w:rStyle w:val="a7"/>
+            <w:rFonts w:ascii="Times New Roman" w:hAnsi="Times New Roman" w:cs="Times New Roman"/>
+            <w:sz w:val="28"/>
+            <w:szCs w:val="28"/>
+          </w:rPr>
+          <w:t>h</w:t>
+        </w:r>
+        <w:r>
+          <w:rPr>
+            <w:rStyle w:val="a7"/>
+            <w:rFonts w:ascii="Times New Roman" w:hAnsi="Times New Roman" w:cs="Times New Roman"/>
+            <w:sz w:val="28"/>
+            <w:szCs w:val="28"/>
+          </w:rPr>
+          <w:t>tech.plus/2018/06/09/superkompyuter-iz-ssha-vdvoe-obognal-kitaiskii</w:t>
         </w:r>
       </w:hyperlink>
+    </w:p>
+    <w:p>
+      <w:pPr>
+        <w:pStyle w:val="aa"/>
+        <w:ind w:left="1080"/>
+        <w:rPr>
+          <w:rFonts w:ascii="Times New Roman" w:hAnsi="Times New Roman" w:cs="Times New Roman"/>
+          <w:sz w:val="28"/>
+          <w:szCs w:val="28"/>
+        </w:rPr>
+      </w:pPr>
     </w:p>
     <w:p>
       <w:pPr>
@@ -8534,8 +9375,52 @@
         </w:numPr>
         <w:rPr>
           <w:rFonts w:ascii="Times New Roman" w:hAnsi="Times New Roman" w:cs="Times New Roman"/>
-          <w:sz w:val="36"/>
-          <w:szCs w:val="28"/>
+          <w:sz w:val="44"/>
+          <w:szCs w:val="28"/>
+          <w:lang w:val="en-US"/>
+        </w:rPr>
+      </w:pPr>
+      <w:r>
+        <w:rPr>
+          <w:rFonts w:ascii="Times New Roman" w:hAnsi="Times New Roman" w:cs="Times New Roman"/>
+          <w:sz w:val="28"/>
+          <w:lang w:val="en-US"/>
+        </w:rPr>
+        <w:t>Summit</w:t>
+      </w:r>
+      <w:r>
+        <w:rPr>
+          <w:rFonts w:ascii="Times New Roman" w:hAnsi="Times New Roman" w:cs="Times New Roman"/>
+          <w:sz w:val="28"/>
+          <w:lang w:val="en-US"/>
+        </w:rPr>
+        <w:t xml:space="preserve"> – </w:t>
+      </w:r>
+      <w:r>
+        <w:rPr>
+          <w:rFonts w:ascii="Times New Roman" w:hAnsi="Times New Roman" w:cs="Times New Roman"/>
+          <w:sz w:val="28"/>
+          <w:lang w:val="en-US"/>
+        </w:rPr>
+        <w:t>Oak Ridge Leadership Computing Facility</w:t>
+      </w:r>
+      <w:r>
+        <w:rPr>
+          <w:rFonts w:ascii="Times New Roman" w:hAnsi="Times New Roman" w:cs="Times New Roman"/>
+          <w:sz w:val="28"/>
+          <w:lang w:val="en-US"/>
+        </w:rPr>
+        <w:t>:</w:t>
+      </w:r>
+    </w:p>
+    <w:p>
+      <w:pPr>
+        <w:pStyle w:val="aa"/>
+        <w:ind w:left="1080"/>
+        <w:rPr>
+          <w:rStyle w:val="a7"/>
+          <w:rFonts w:ascii="Times New Roman" w:hAnsi="Times New Roman" w:cs="Times New Roman"/>
+          <w:sz w:val="28"/>
         </w:rPr>
       </w:pPr>
       <w:hyperlink r:id="rId20" w:history="1">
@@ -8544,10 +9429,209 @@
             <w:rStyle w:val="a7"/>
             <w:rFonts w:ascii="Times New Roman" w:hAnsi="Times New Roman" w:cs="Times New Roman"/>
             <w:sz w:val="28"/>
+            <w:lang w:val="en-US"/>
           </w:rPr>
-          <w:t>https://www.olcf.ornl.gov/olcf-resources/compute-systems/summit/</w:t>
+          <w:t>https</w:t>
+        </w:r>
+        <w:r>
+          <w:rPr>
+            <w:rStyle w:val="a7"/>
+            <w:rFonts w:ascii="Times New Roman" w:hAnsi="Times New Roman" w:cs="Times New Roman"/>
+            <w:sz w:val="28"/>
+          </w:rPr>
+          <w:t>://</w:t>
+        </w:r>
+        <w:r>
+          <w:rPr>
+            <w:rStyle w:val="a7"/>
+            <w:rFonts w:ascii="Times New Roman" w:hAnsi="Times New Roman" w:cs="Times New Roman"/>
+            <w:sz w:val="28"/>
+            <w:lang w:val="en-US"/>
+          </w:rPr>
+          <w:t>www</w:t>
+        </w:r>
+        <w:r>
+          <w:rPr>
+            <w:rStyle w:val="a7"/>
+            <w:rFonts w:ascii="Times New Roman" w:hAnsi="Times New Roman" w:cs="Times New Roman"/>
+            <w:sz w:val="28"/>
+          </w:rPr>
+          <w:t>.</w:t>
+        </w:r>
+        <w:proofErr w:type="spellStart"/>
+        <w:r>
+          <w:rPr>
+            <w:rStyle w:val="a7"/>
+            <w:rFonts w:ascii="Times New Roman" w:hAnsi="Times New Roman" w:cs="Times New Roman"/>
+            <w:sz w:val="28"/>
+            <w:lang w:val="en-US"/>
+          </w:rPr>
+          <w:t>olcf</w:t>
+        </w:r>
+        <w:proofErr w:type="spellEnd"/>
+        <w:r>
+          <w:rPr>
+            <w:rStyle w:val="a7"/>
+            <w:rFonts w:ascii="Times New Roman" w:hAnsi="Times New Roman" w:cs="Times New Roman"/>
+            <w:sz w:val="28"/>
+          </w:rPr>
+          <w:t>.</w:t>
+        </w:r>
+        <w:proofErr w:type="spellStart"/>
+        <w:r>
+          <w:rPr>
+            <w:rStyle w:val="a7"/>
+            <w:rFonts w:ascii="Times New Roman" w:hAnsi="Times New Roman" w:cs="Times New Roman"/>
+            <w:sz w:val="28"/>
+            <w:lang w:val="en-US"/>
+          </w:rPr>
+          <w:t>or</w:t>
+        </w:r>
+        <w:r>
+          <w:rPr>
+            <w:rStyle w:val="a7"/>
+            <w:rFonts w:ascii="Times New Roman" w:hAnsi="Times New Roman" w:cs="Times New Roman"/>
+            <w:sz w:val="28"/>
+            <w:lang w:val="en-US"/>
+          </w:rPr>
+          <w:t>n</w:t>
+        </w:r>
+        <w:r>
+          <w:rPr>
+            <w:rStyle w:val="a7"/>
+            <w:rFonts w:ascii="Times New Roman" w:hAnsi="Times New Roman" w:cs="Times New Roman"/>
+            <w:sz w:val="28"/>
+            <w:lang w:val="en-US"/>
+          </w:rPr>
+          <w:t>l</w:t>
+        </w:r>
+        <w:proofErr w:type="spellEnd"/>
+        <w:r>
+          <w:rPr>
+            <w:rStyle w:val="a7"/>
+            <w:rFonts w:ascii="Times New Roman" w:hAnsi="Times New Roman" w:cs="Times New Roman"/>
+            <w:sz w:val="28"/>
+          </w:rPr>
+          <w:t>.</w:t>
+        </w:r>
+        <w:proofErr w:type="spellStart"/>
+        <w:r>
+          <w:rPr>
+            <w:rStyle w:val="a7"/>
+            <w:rFonts w:ascii="Times New Roman" w:hAnsi="Times New Roman" w:cs="Times New Roman"/>
+            <w:sz w:val="28"/>
+            <w:lang w:val="en-US"/>
+          </w:rPr>
+          <w:t>gov</w:t>
+        </w:r>
+        <w:proofErr w:type="spellEnd"/>
+        <w:r>
+          <w:rPr>
+            <w:rStyle w:val="a7"/>
+            <w:rFonts w:ascii="Times New Roman" w:hAnsi="Times New Roman" w:cs="Times New Roman"/>
+            <w:sz w:val="28"/>
+          </w:rPr>
+          <w:t>/</w:t>
+        </w:r>
+        <w:proofErr w:type="spellStart"/>
+        <w:r>
+          <w:rPr>
+            <w:rStyle w:val="a7"/>
+            <w:rFonts w:ascii="Times New Roman" w:hAnsi="Times New Roman" w:cs="Times New Roman"/>
+            <w:sz w:val="28"/>
+            <w:lang w:val="en-US"/>
+          </w:rPr>
+          <w:t>olcf</w:t>
+        </w:r>
+        <w:proofErr w:type="spellEnd"/>
+        <w:r>
+          <w:rPr>
+            <w:rStyle w:val="a7"/>
+            <w:rFonts w:ascii="Times New Roman" w:hAnsi="Times New Roman" w:cs="Times New Roman"/>
+            <w:sz w:val="28"/>
+          </w:rPr>
+          <w:t>-</w:t>
+        </w:r>
+        <w:r>
+          <w:rPr>
+            <w:rStyle w:val="a7"/>
+            <w:rFonts w:ascii="Times New Roman" w:hAnsi="Times New Roman" w:cs="Times New Roman"/>
+            <w:sz w:val="28"/>
+            <w:lang w:val="en-US"/>
+          </w:rPr>
+          <w:t>resources</w:t>
+        </w:r>
+        <w:r>
+          <w:rPr>
+            <w:rStyle w:val="a7"/>
+            <w:rFonts w:ascii="Times New Roman" w:hAnsi="Times New Roman" w:cs="Times New Roman"/>
+            <w:sz w:val="28"/>
+          </w:rPr>
+          <w:t>/</w:t>
+        </w:r>
+        <w:r>
+          <w:rPr>
+            <w:rStyle w:val="a7"/>
+            <w:rFonts w:ascii="Times New Roman" w:hAnsi="Times New Roman" w:cs="Times New Roman"/>
+            <w:sz w:val="28"/>
+            <w:lang w:val="en-US"/>
+          </w:rPr>
+          <w:t>compute</w:t>
+        </w:r>
+        <w:r>
+          <w:rPr>
+            <w:rStyle w:val="a7"/>
+            <w:rFonts w:ascii="Times New Roman" w:hAnsi="Times New Roman" w:cs="Times New Roman"/>
+            <w:sz w:val="28"/>
+          </w:rPr>
+          <w:t>-</w:t>
+        </w:r>
+        <w:r>
+          <w:rPr>
+            <w:rStyle w:val="a7"/>
+            <w:rFonts w:ascii="Times New Roman" w:hAnsi="Times New Roman" w:cs="Times New Roman"/>
+            <w:sz w:val="28"/>
+            <w:lang w:val="en-US"/>
+          </w:rPr>
+          <w:t>systems</w:t>
+        </w:r>
+        <w:r>
+          <w:rPr>
+            <w:rStyle w:val="a7"/>
+            <w:rFonts w:ascii="Times New Roman" w:hAnsi="Times New Roman" w:cs="Times New Roman"/>
+            <w:sz w:val="28"/>
+          </w:rPr>
+          <w:t>/</w:t>
+        </w:r>
+        <w:r>
+          <w:rPr>
+            <w:rStyle w:val="a7"/>
+            <w:rFonts w:ascii="Times New Roman" w:hAnsi="Times New Roman" w:cs="Times New Roman"/>
+            <w:sz w:val="28"/>
+            <w:lang w:val="en-US"/>
+          </w:rPr>
+          <w:t>summit</w:t>
+        </w:r>
+        <w:r>
+          <w:rPr>
+            <w:rStyle w:val="a7"/>
+            <w:rFonts w:ascii="Times New Roman" w:hAnsi="Times New Roman" w:cs="Times New Roman"/>
+            <w:sz w:val="28"/>
+          </w:rPr>
+          <w:t>/</w:t>
         </w:r>
       </w:hyperlink>
+    </w:p>
+    <w:p>
+      <w:pPr>
+        <w:pStyle w:val="aa"/>
+        <w:ind w:left="1080"/>
+        <w:rPr>
+          <w:rFonts w:ascii="Times New Roman" w:hAnsi="Times New Roman" w:cs="Times New Roman"/>
+          <w:sz w:val="36"/>
+          <w:szCs w:val="28"/>
+        </w:rPr>
+      </w:pPr>
     </w:p>
     <w:p>
       <w:pPr>
@@ -8558,8 +9642,36 @@
         </w:numPr>
         <w:rPr>
           <w:rFonts w:ascii="Times New Roman" w:hAnsi="Times New Roman" w:cs="Times New Roman"/>
-          <w:sz w:val="44"/>
-          <w:szCs w:val="28"/>
+          <w:sz w:val="28"/>
+          <w:szCs w:val="28"/>
+        </w:rPr>
+      </w:pPr>
+      <w:r>
+        <w:rPr>
+          <w:rFonts w:ascii="Times New Roman" w:hAnsi="Times New Roman" w:cs="Times New Roman"/>
+          <w:sz w:val="28"/>
+          <w:szCs w:val="28"/>
+          <w:lang w:val="en-US"/>
+        </w:rPr>
+        <w:t>Summit (</w:t>
+      </w:r>
+      <w:r>
+        <w:rPr>
+          <w:rFonts w:ascii="Times New Roman" w:hAnsi="Times New Roman" w:cs="Times New Roman"/>
+          <w:sz w:val="28"/>
+          <w:szCs w:val="28"/>
+        </w:rPr>
+        <w:t>суперкомпьютер):</w:t>
+      </w:r>
+    </w:p>
+    <w:p>
+      <w:pPr>
+        <w:pStyle w:val="aa"/>
+        <w:ind w:left="1080"/>
+        <w:rPr>
+          <w:rStyle w:val="a7"/>
+          <w:rFonts w:ascii="Times New Roman" w:hAnsi="Times New Roman" w:cs="Times New Roman"/>
+          <w:sz w:val="28"/>
         </w:rPr>
       </w:pPr>
       <w:hyperlink r:id="rId21" w:history="1">
@@ -8576,14 +9688,54 @@
     <w:p>
       <w:pPr>
         <w:pStyle w:val="aa"/>
+        <w:ind w:left="1080"/>
+        <w:rPr>
+          <w:rFonts w:ascii="Times New Roman" w:hAnsi="Times New Roman" w:cs="Times New Roman"/>
+          <w:sz w:val="44"/>
+          <w:szCs w:val="28"/>
+        </w:rPr>
+      </w:pPr>
+    </w:p>
+    <w:p>
+      <w:pPr>
+        <w:pStyle w:val="aa"/>
         <w:numPr>
           <w:ilvl w:val="0"/>
           <w:numId w:val="3"/>
         </w:numPr>
         <w:rPr>
           <w:rFonts w:ascii="Times New Roman" w:hAnsi="Times New Roman" w:cs="Times New Roman"/>
-          <w:sz w:val="52"/>
-          <w:szCs w:val="28"/>
+          <w:sz w:val="28"/>
+          <w:szCs w:val="28"/>
+          <w:lang w:val="en-US"/>
+        </w:rPr>
+      </w:pPr>
+      <w:r>
+        <w:rPr>
+          <w:rFonts w:ascii="Times New Roman" w:hAnsi="Times New Roman" w:cs="Times New Roman"/>
+          <w:sz w:val="28"/>
+          <w:szCs w:val="28"/>
+          <w:lang w:val="en-US"/>
+        </w:rPr>
+        <w:t>SUMMIT - IBM POWER SYSTEM AC922, IBM POWER9 22C 3.07GHZ, NVIDIA VOLTA GV100, DUAL-RAIL MELLANOX EDR INFINIBAND</w:t>
+      </w:r>
+      <w:r>
+        <w:rPr>
+          <w:rFonts w:ascii="Times New Roman" w:hAnsi="Times New Roman" w:cs="Times New Roman"/>
+          <w:sz w:val="28"/>
+          <w:szCs w:val="28"/>
+          <w:lang w:val="en-US"/>
+        </w:rPr>
+        <w:t>:</w:t>
+      </w:r>
+    </w:p>
+    <w:p>
+      <w:pPr>
+        <w:pStyle w:val="aa"/>
+        <w:ind w:left="1080"/>
+        <w:rPr>
+          <w:rFonts w:ascii="Times New Roman" w:hAnsi="Times New Roman" w:cs="Times New Roman"/>
+          <w:sz w:val="28"/>
         </w:rPr>
       </w:pPr>
       <w:hyperlink r:id="rId22" w:history="1">
@@ -8592,10 +9744,41 @@
             <w:rStyle w:val="a7"/>
             <w:rFonts w:ascii="Times New Roman" w:hAnsi="Times New Roman" w:cs="Times New Roman"/>
             <w:sz w:val="28"/>
+            <w:lang w:val="en-US"/>
           </w:rPr>
-          <w:t>https://www.top500.org/system/179397/</w:t>
+          <w:t>https:/</w:t>
+        </w:r>
+        <w:r>
+          <w:rPr>
+            <w:rStyle w:val="a7"/>
+            <w:rFonts w:ascii="Times New Roman" w:hAnsi="Times New Roman" w:cs="Times New Roman"/>
+            <w:sz w:val="28"/>
+            <w:lang w:val="en-US"/>
+          </w:rPr>
+          <w:t>/</w:t>
+        </w:r>
+        <w:r>
+          <w:rPr>
+            <w:rStyle w:val="a7"/>
+            <w:rFonts w:ascii="Times New Roman" w:hAnsi="Times New Roman" w:cs="Times New Roman"/>
+            <w:sz w:val="28"/>
+            <w:lang w:val="en-US"/>
+          </w:rPr>
+          <w:t>www.top500.org/system/179397/</w:t>
         </w:r>
       </w:hyperlink>
+    </w:p>
+    <w:p>
+      <w:pPr>
+        <w:pStyle w:val="aa"/>
+        <w:ind w:left="1080"/>
+        <w:rPr>
+          <w:rFonts w:ascii="Times New Roman" w:hAnsi="Times New Roman" w:cs="Times New Roman"/>
+          <w:sz w:val="52"/>
+          <w:szCs w:val="28"/>
+          <w:lang w:val="en-US"/>
+        </w:rPr>
+      </w:pPr>
     </w:p>
     <w:p>
       <w:pPr>
@@ -8604,6 +9787,51 @@
           <w:ilvl w:val="0"/>
           <w:numId w:val="3"/>
         </w:numPr>
+        <w:rPr>
+          <w:rFonts w:ascii="Times New Roman" w:hAnsi="Times New Roman" w:cs="Times New Roman"/>
+          <w:sz w:val="28"/>
+          <w:szCs w:val="28"/>
+        </w:rPr>
+      </w:pPr>
+      <w:r>
+        <w:rPr>
+          <w:rFonts w:ascii="Times New Roman" w:hAnsi="Times New Roman" w:cs="Times New Roman"/>
+          <w:sz w:val="28"/>
+          <w:szCs w:val="28"/>
+        </w:rPr>
+        <w:t xml:space="preserve">TOP500: </w:t>
+      </w:r>
+      <w:proofErr w:type="spellStart"/>
+      <w:r>
+        <w:rPr>
+          <w:rFonts w:ascii="Times New Roman" w:hAnsi="Times New Roman" w:cs="Times New Roman"/>
+          <w:sz w:val="28"/>
+          <w:szCs w:val="28"/>
+        </w:rPr>
+        <w:t>бенчмарк</w:t>
+      </w:r>
+      <w:proofErr w:type="spellEnd"/>
+      <w:r>
+        <w:rPr>
+          <w:rFonts w:ascii="Times New Roman" w:hAnsi="Times New Roman" w:cs="Times New Roman"/>
+          <w:sz w:val="28"/>
+          <w:szCs w:val="28"/>
+        </w:rPr>
+        <w:t xml:space="preserve"> HPCG набирает популярность, вытесняя HPL</w:t>
+      </w:r>
+      <w:r>
+        <w:rPr>
+          <w:rFonts w:ascii="Times New Roman" w:hAnsi="Times New Roman" w:cs="Times New Roman"/>
+          <w:sz w:val="28"/>
+          <w:szCs w:val="28"/>
+        </w:rPr>
+        <w:t>:</w:t>
+      </w:r>
+    </w:p>
+    <w:p>
+      <w:pPr>
+        <w:pStyle w:val="aa"/>
+        <w:ind w:left="1080"/>
         <w:rPr>
           <w:rFonts w:ascii="Times New Roman" w:hAnsi="Times New Roman" w:cs="Times New Roman"/>
           <w:sz w:val="28"/>
@@ -8618,9 +9846,38 @@
             <w:sz w:val="28"/>
             <w:szCs w:val="28"/>
           </w:rPr>
-          <w:t>https://servernews.ru/967110</w:t>
+          <w:t>https://se</w:t>
+        </w:r>
+        <w:r>
+          <w:rPr>
+            <w:rStyle w:val="a7"/>
+            <w:rFonts w:ascii="Times New Roman" w:hAnsi="Times New Roman" w:cs="Times New Roman"/>
+            <w:sz w:val="28"/>
+            <w:szCs w:val="28"/>
+          </w:rPr>
+          <w:t>r</w:t>
+        </w:r>
+        <w:r>
+          <w:rPr>
+            <w:rStyle w:val="a7"/>
+            <w:rFonts w:ascii="Times New Roman" w:hAnsi="Times New Roman" w:cs="Times New Roman"/>
+            <w:sz w:val="28"/>
+            <w:szCs w:val="28"/>
+          </w:rPr>
+          <w:t>vernews.ru/967110</w:t>
         </w:r>
       </w:hyperlink>
+    </w:p>
+    <w:p>
+      <w:pPr>
+        <w:pStyle w:val="aa"/>
+        <w:ind w:left="1080"/>
+        <w:rPr>
+          <w:rFonts w:ascii="Times New Roman" w:hAnsi="Times New Roman" w:cs="Times New Roman"/>
+          <w:sz w:val="28"/>
+          <w:szCs w:val="28"/>
+        </w:rPr>
+      </w:pPr>
     </w:p>
     <w:p>
       <w:pPr>
@@ -8629,6 +9886,25 @@
           <w:ilvl w:val="0"/>
           <w:numId w:val="3"/>
         </w:numPr>
+        <w:rPr>
+          <w:rFonts w:ascii="Times New Roman" w:hAnsi="Times New Roman" w:cs="Times New Roman"/>
+          <w:sz w:val="28"/>
+          <w:szCs w:val="28"/>
+        </w:rPr>
+      </w:pPr>
+      <w:r>
+        <w:rPr>
+          <w:rFonts w:ascii="Times New Roman" w:hAnsi="Times New Roman" w:cs="Times New Roman"/>
+          <w:sz w:val="28"/>
+          <w:szCs w:val="28"/>
+        </w:rPr>
+        <w:t>Наиболее распространенные современные суперкомпьютеры</w:t>
+      </w:r>
+    </w:p>
+    <w:p>
+      <w:pPr>
+        <w:pStyle w:val="aa"/>
+        <w:ind w:left="1080"/>
         <w:rPr>
           <w:rFonts w:ascii="Times New Roman" w:hAnsi="Times New Roman" w:cs="Times New Roman"/>
           <w:sz w:val="28"/>
@@ -8643,9 +9919,38 @@
             <w:sz w:val="28"/>
             <w:szCs w:val="28"/>
           </w:rPr>
-          <w:t>https://parallel.ru/computers/computers.html</w:t>
+          <w:t>https:/</w:t>
+        </w:r>
+        <w:r>
+          <w:rPr>
+            <w:rStyle w:val="a7"/>
+            <w:rFonts w:ascii="Times New Roman" w:hAnsi="Times New Roman" w:cs="Times New Roman"/>
+            <w:sz w:val="28"/>
+            <w:szCs w:val="28"/>
+          </w:rPr>
+          <w:t>/</w:t>
+        </w:r>
+        <w:r>
+          <w:rPr>
+            <w:rStyle w:val="a7"/>
+            <w:rFonts w:ascii="Times New Roman" w:hAnsi="Times New Roman" w:cs="Times New Roman"/>
+            <w:sz w:val="28"/>
+            <w:szCs w:val="28"/>
+          </w:rPr>
+          <w:t>parallel.ru/computers/computers.html</w:t>
         </w:r>
       </w:hyperlink>
+    </w:p>
+    <w:p>
+      <w:pPr>
+        <w:pStyle w:val="aa"/>
+        <w:ind w:left="1080"/>
+        <w:rPr>
+          <w:rFonts w:ascii="Times New Roman" w:hAnsi="Times New Roman" w:cs="Times New Roman"/>
+          <w:sz w:val="28"/>
+          <w:szCs w:val="28"/>
+        </w:rPr>
+      </w:pPr>
     </w:p>
     <w:p>
       <w:pPr>
@@ -8660,6 +9965,14 @@
           <w:szCs w:val="28"/>
         </w:rPr>
       </w:pPr>
+      <w:r>
+        <w:rPr>
+          <w:rFonts w:ascii="Times New Roman" w:hAnsi="Times New Roman" w:cs="Times New Roman"/>
+          <w:sz w:val="28"/>
+          <w:szCs w:val="28"/>
+        </w:rPr>
+        <w:t xml:space="preserve">Программируем Логические Контроллеры: </w:t>
+      </w:r>
       <w:hyperlink r:id="rId25" w:history="1">
         <w:r>
           <w:rPr>
@@ -8668,9 +9981,38 @@
             <w:sz w:val="28"/>
             <w:szCs w:val="28"/>
           </w:rPr>
-          <w:t>https://plc.ucoz.net/index/shina_bus_x/0-7</w:t>
+          <w:t>https://plc.ucoz.</w:t>
+        </w:r>
+        <w:r>
+          <w:rPr>
+            <w:rStyle w:val="a7"/>
+            <w:rFonts w:ascii="Times New Roman" w:hAnsi="Times New Roman" w:cs="Times New Roman"/>
+            <w:sz w:val="28"/>
+            <w:szCs w:val="28"/>
+          </w:rPr>
+          <w:t>n</w:t>
+        </w:r>
+        <w:r>
+          <w:rPr>
+            <w:rStyle w:val="a7"/>
+            <w:rFonts w:ascii="Times New Roman" w:hAnsi="Times New Roman" w:cs="Times New Roman"/>
+            <w:sz w:val="28"/>
+            <w:szCs w:val="28"/>
+          </w:rPr>
+          <w:t>et/index/shina_bus_x/0-7</w:t>
         </w:r>
       </w:hyperlink>
+    </w:p>
+    <w:p>
+      <w:pPr>
+        <w:pStyle w:val="aa"/>
+        <w:ind w:left="1080"/>
+        <w:rPr>
+          <w:rFonts w:ascii="Times New Roman" w:hAnsi="Times New Roman" w:cs="Times New Roman"/>
+          <w:sz w:val="28"/>
+          <w:szCs w:val="28"/>
+        </w:rPr>
+      </w:pPr>
     </w:p>
     <w:p>
       <w:pPr>
@@ -8679,6 +10021,97 @@
           <w:ilvl w:val="0"/>
           <w:numId w:val="3"/>
         </w:numPr>
+        <w:rPr>
+          <w:rFonts w:ascii="Times New Roman" w:hAnsi="Times New Roman" w:cs="Times New Roman"/>
+          <w:sz w:val="28"/>
+          <w:szCs w:val="28"/>
+        </w:rPr>
+      </w:pPr>
+      <w:proofErr w:type="spellStart"/>
+      <w:r>
+        <w:rPr>
+          <w:rFonts w:ascii="Times New Roman" w:hAnsi="Times New Roman" w:cs="Times New Roman"/>
+          <w:sz w:val="28"/>
+          <w:szCs w:val="28"/>
+          <w:lang w:val="en-US"/>
+        </w:rPr>
+        <w:t>NVLink</w:t>
+      </w:r>
+      <w:proofErr w:type="spellEnd"/>
+      <w:r>
+        <w:rPr>
+          <w:rFonts w:ascii="Times New Roman" w:hAnsi="Times New Roman" w:cs="Times New Roman"/>
+          <w:sz w:val="28"/>
+          <w:szCs w:val="28"/>
+        </w:rPr>
+        <w:t xml:space="preserve"> – </w:t>
+      </w:r>
+      <w:r>
+        <w:rPr>
+          <w:rFonts w:ascii="Times New Roman" w:hAnsi="Times New Roman" w:cs="Times New Roman"/>
+          <w:sz w:val="28"/>
+          <w:szCs w:val="28"/>
+        </w:rPr>
+        <w:t xml:space="preserve">высокоскоростной интерфейс для объединения нескольких </w:t>
+      </w:r>
+      <w:r>
+        <w:rPr>
+          <w:rFonts w:ascii="Times New Roman" w:hAnsi="Times New Roman" w:cs="Times New Roman"/>
+          <w:sz w:val="28"/>
+          <w:szCs w:val="28"/>
+          <w:lang w:val="en-US"/>
+        </w:rPr>
+        <w:t>GPU</w:t>
+      </w:r>
+      <w:r>
+        <w:rPr>
+          <w:rFonts w:ascii="Times New Roman" w:hAnsi="Times New Roman" w:cs="Times New Roman"/>
+          <w:sz w:val="28"/>
+          <w:szCs w:val="28"/>
+        </w:rPr>
+        <w:t xml:space="preserve"> | </w:t>
+      </w:r>
+      <w:r>
+        <w:rPr>
+          <w:rFonts w:ascii="Times New Roman" w:hAnsi="Times New Roman" w:cs="Times New Roman"/>
+          <w:sz w:val="28"/>
+          <w:szCs w:val="28"/>
+          <w:lang w:val="en-US"/>
+        </w:rPr>
+        <w:t>NVIDIA</w:t>
+      </w:r>
+      <w:r>
+        <w:rPr>
+          <w:rFonts w:ascii="Times New Roman" w:hAnsi="Times New Roman" w:cs="Times New Roman"/>
+          <w:sz w:val="28"/>
+          <w:szCs w:val="28"/>
+        </w:rPr>
+        <w:t xml:space="preserve"> </w:t>
+      </w:r>
+      <w:proofErr w:type="spellStart"/>
+      <w:r>
+        <w:rPr>
+          <w:rFonts w:ascii="Times New Roman" w:hAnsi="Times New Roman" w:cs="Times New Roman"/>
+          <w:sz w:val="28"/>
+          <w:szCs w:val="28"/>
+          <w:lang w:val="en-US"/>
+        </w:rPr>
+        <w:t>Quadro</w:t>
+      </w:r>
+      <w:proofErr w:type="spellEnd"/>
+      <w:r>
+        <w:rPr>
+          <w:rFonts w:ascii="Times New Roman" w:hAnsi="Times New Roman" w:cs="Times New Roman"/>
+          <w:sz w:val="28"/>
+          <w:szCs w:val="28"/>
+        </w:rPr>
+        <w:t>:</w:t>
+      </w:r>
+    </w:p>
+    <w:p>
+      <w:pPr>
+        <w:pStyle w:val="aa"/>
+        <w:ind w:left="1080"/>
         <w:rPr>
           <w:rFonts w:ascii="Times New Roman" w:hAnsi="Times New Roman" w:cs="Times New Roman"/>
           <w:sz w:val="28"/>
@@ -8692,10 +10125,252 @@
             <w:rFonts w:ascii="Times New Roman" w:hAnsi="Times New Roman" w:cs="Times New Roman"/>
             <w:sz w:val="28"/>
             <w:szCs w:val="28"/>
+            <w:lang w:val="en-US"/>
           </w:rPr>
-          <w:t>https://www.nvidia.com/ru-ru/design-visualization/nvlink-bridges/</w:t>
+          <w:t>https</w:t>
+        </w:r>
+        <w:r>
+          <w:rPr>
+            <w:rStyle w:val="a7"/>
+            <w:rFonts w:ascii="Times New Roman" w:hAnsi="Times New Roman" w:cs="Times New Roman"/>
+            <w:sz w:val="28"/>
+            <w:szCs w:val="28"/>
+          </w:rPr>
+          <w:t>://</w:t>
+        </w:r>
+        <w:r>
+          <w:rPr>
+            <w:rStyle w:val="a7"/>
+            <w:rFonts w:ascii="Times New Roman" w:hAnsi="Times New Roman" w:cs="Times New Roman"/>
+            <w:sz w:val="28"/>
+            <w:szCs w:val="28"/>
+            <w:lang w:val="en-US"/>
+          </w:rPr>
+          <w:t>www</w:t>
+        </w:r>
+        <w:r>
+          <w:rPr>
+            <w:rStyle w:val="a7"/>
+            <w:rFonts w:ascii="Times New Roman" w:hAnsi="Times New Roman" w:cs="Times New Roman"/>
+            <w:sz w:val="28"/>
+            <w:szCs w:val="28"/>
+          </w:rPr>
+          <w:t>.</w:t>
+        </w:r>
+        <w:proofErr w:type="spellStart"/>
+        <w:r>
+          <w:rPr>
+            <w:rStyle w:val="a7"/>
+            <w:rFonts w:ascii="Times New Roman" w:hAnsi="Times New Roman" w:cs="Times New Roman"/>
+            <w:sz w:val="28"/>
+            <w:szCs w:val="28"/>
+            <w:lang w:val="en-US"/>
+          </w:rPr>
+          <w:t>n</w:t>
+        </w:r>
+        <w:r>
+          <w:rPr>
+            <w:rStyle w:val="a7"/>
+            <w:rFonts w:ascii="Times New Roman" w:hAnsi="Times New Roman" w:cs="Times New Roman"/>
+            <w:sz w:val="28"/>
+            <w:szCs w:val="28"/>
+            <w:lang w:val="en-US"/>
+          </w:rPr>
+          <w:t>v</w:t>
+        </w:r>
+        <w:r>
+          <w:rPr>
+            <w:rStyle w:val="a7"/>
+            <w:rFonts w:ascii="Times New Roman" w:hAnsi="Times New Roman" w:cs="Times New Roman"/>
+            <w:sz w:val="28"/>
+            <w:szCs w:val="28"/>
+            <w:lang w:val="en-US"/>
+          </w:rPr>
+          <w:t>idia</w:t>
+        </w:r>
+        <w:proofErr w:type="spellEnd"/>
+        <w:r>
+          <w:rPr>
+            <w:rStyle w:val="a7"/>
+            <w:rFonts w:ascii="Times New Roman" w:hAnsi="Times New Roman" w:cs="Times New Roman"/>
+            <w:sz w:val="28"/>
+            <w:szCs w:val="28"/>
+          </w:rPr>
+          <w:t>.</w:t>
+        </w:r>
+        <w:r>
+          <w:rPr>
+            <w:rStyle w:val="a7"/>
+            <w:rFonts w:ascii="Times New Roman" w:hAnsi="Times New Roman" w:cs="Times New Roman"/>
+            <w:sz w:val="28"/>
+            <w:szCs w:val="28"/>
+            <w:lang w:val="en-US"/>
+          </w:rPr>
+          <w:t>com</w:t>
+        </w:r>
+        <w:r>
+          <w:rPr>
+            <w:rStyle w:val="a7"/>
+            <w:rFonts w:ascii="Times New Roman" w:hAnsi="Times New Roman" w:cs="Times New Roman"/>
+            <w:sz w:val="28"/>
+            <w:szCs w:val="28"/>
+          </w:rPr>
+          <w:t>/</w:t>
+        </w:r>
+        <w:proofErr w:type="spellStart"/>
+        <w:r>
+          <w:rPr>
+            <w:rStyle w:val="a7"/>
+            <w:rFonts w:ascii="Times New Roman" w:hAnsi="Times New Roman" w:cs="Times New Roman"/>
+            <w:sz w:val="28"/>
+            <w:szCs w:val="28"/>
+            <w:lang w:val="en-US"/>
+          </w:rPr>
+          <w:t>ru</w:t>
+        </w:r>
+        <w:proofErr w:type="spellEnd"/>
+        <w:r>
+          <w:rPr>
+            <w:rStyle w:val="a7"/>
+            <w:rFonts w:ascii="Times New Roman" w:hAnsi="Times New Roman" w:cs="Times New Roman"/>
+            <w:sz w:val="28"/>
+            <w:szCs w:val="28"/>
+          </w:rPr>
+          <w:t>-</w:t>
+        </w:r>
+        <w:proofErr w:type="spellStart"/>
+        <w:r>
+          <w:rPr>
+            <w:rStyle w:val="a7"/>
+            <w:rFonts w:ascii="Times New Roman" w:hAnsi="Times New Roman" w:cs="Times New Roman"/>
+            <w:sz w:val="28"/>
+            <w:szCs w:val="28"/>
+            <w:lang w:val="en-US"/>
+          </w:rPr>
+          <w:t>ru</w:t>
+        </w:r>
+        <w:proofErr w:type="spellEnd"/>
+        <w:r>
+          <w:rPr>
+            <w:rStyle w:val="a7"/>
+            <w:rFonts w:ascii="Times New Roman" w:hAnsi="Times New Roman" w:cs="Times New Roman"/>
+            <w:sz w:val="28"/>
+            <w:szCs w:val="28"/>
+          </w:rPr>
+          <w:t>/</w:t>
+        </w:r>
+        <w:r>
+          <w:rPr>
+            <w:rStyle w:val="a7"/>
+            <w:rFonts w:ascii="Times New Roman" w:hAnsi="Times New Roman" w:cs="Times New Roman"/>
+            <w:sz w:val="28"/>
+            <w:szCs w:val="28"/>
+            <w:lang w:val="en-US"/>
+          </w:rPr>
+          <w:t>design</w:t>
+        </w:r>
+        <w:r>
+          <w:rPr>
+            <w:rStyle w:val="a7"/>
+            <w:rFonts w:ascii="Times New Roman" w:hAnsi="Times New Roman" w:cs="Times New Roman"/>
+            <w:sz w:val="28"/>
+            <w:szCs w:val="28"/>
+          </w:rPr>
+          <w:t>-</w:t>
+        </w:r>
+        <w:r>
+          <w:rPr>
+            <w:rStyle w:val="a7"/>
+            <w:rFonts w:ascii="Times New Roman" w:hAnsi="Times New Roman" w:cs="Times New Roman"/>
+            <w:sz w:val="28"/>
+            <w:szCs w:val="28"/>
+            <w:lang w:val="en-US"/>
+          </w:rPr>
+          <w:t>visualization</w:t>
+        </w:r>
+        <w:r>
+          <w:rPr>
+            <w:rStyle w:val="a7"/>
+            <w:rFonts w:ascii="Times New Roman" w:hAnsi="Times New Roman" w:cs="Times New Roman"/>
+            <w:sz w:val="28"/>
+            <w:szCs w:val="28"/>
+          </w:rPr>
+          <w:t>/</w:t>
+        </w:r>
+        <w:proofErr w:type="spellStart"/>
+        <w:r>
+          <w:rPr>
+            <w:rStyle w:val="a7"/>
+            <w:rFonts w:ascii="Times New Roman" w:hAnsi="Times New Roman" w:cs="Times New Roman"/>
+            <w:sz w:val="28"/>
+            <w:szCs w:val="28"/>
+            <w:lang w:val="en-US"/>
+          </w:rPr>
+          <w:t>nvlink</w:t>
+        </w:r>
+        <w:proofErr w:type="spellEnd"/>
+        <w:r>
+          <w:rPr>
+            <w:rStyle w:val="a7"/>
+            <w:rFonts w:ascii="Times New Roman" w:hAnsi="Times New Roman" w:cs="Times New Roman"/>
+            <w:sz w:val="28"/>
+            <w:szCs w:val="28"/>
+          </w:rPr>
+          <w:t>-</w:t>
+        </w:r>
+        <w:r>
+          <w:rPr>
+            <w:rStyle w:val="a7"/>
+            <w:rFonts w:ascii="Times New Roman" w:hAnsi="Times New Roman" w:cs="Times New Roman"/>
+            <w:sz w:val="28"/>
+            <w:szCs w:val="28"/>
+            <w:lang w:val="en-US"/>
+          </w:rPr>
+          <w:t>bridges</w:t>
+        </w:r>
+        <w:r>
+          <w:rPr>
+            <w:rStyle w:val="a7"/>
+            <w:rFonts w:ascii="Times New Roman" w:hAnsi="Times New Roman" w:cs="Times New Roman"/>
+            <w:sz w:val="28"/>
+            <w:szCs w:val="28"/>
+          </w:rPr>
+          <w:t>/</w:t>
         </w:r>
       </w:hyperlink>
+    </w:p>
+    <w:p>
+      <w:pPr>
+        <w:pStyle w:val="aa"/>
+        <w:ind w:left="1080"/>
+        <w:rPr>
+          <w:rFonts w:ascii="Times New Roman" w:hAnsi="Times New Roman" w:cs="Times New Roman"/>
+          <w:sz w:val="28"/>
+          <w:szCs w:val="28"/>
+        </w:rPr>
+      </w:pPr>
+    </w:p>
+    <w:p>
+      <w:pPr>
+        <w:pStyle w:val="aa"/>
+        <w:ind w:left="1080"/>
+        <w:rPr>
+          <w:rFonts w:ascii="Times New Roman" w:hAnsi="Times New Roman" w:cs="Times New Roman"/>
+          <w:sz w:val="28"/>
+          <w:szCs w:val="28"/>
+        </w:rPr>
+      </w:pPr>
+    </w:p>
+    <w:p>
+      <w:pPr>
+        <w:pStyle w:val="aa"/>
+        <w:ind w:left="1080"/>
+        <w:rPr>
+          <w:rFonts w:ascii="Times New Roman" w:hAnsi="Times New Roman" w:cs="Times New Roman"/>
+          <w:sz w:val="28"/>
+          <w:szCs w:val="28"/>
+        </w:rPr>
+      </w:pPr>
     </w:p>
     <w:p>
       <w:pPr>
@@ -8704,6 +10379,37 @@
           <w:ilvl w:val="0"/>
           <w:numId w:val="3"/>
         </w:numPr>
+        <w:rPr>
+          <w:rFonts w:ascii="Times New Roman" w:hAnsi="Times New Roman" w:cs="Times New Roman"/>
+          <w:sz w:val="28"/>
+          <w:szCs w:val="28"/>
+          <w:lang w:val="en-US"/>
+        </w:rPr>
+      </w:pPr>
+      <w:r>
+        <w:rPr>
+          <w:rFonts w:ascii="Times New Roman" w:hAnsi="Times New Roman" w:cs="Times New Roman"/>
+          <w:sz w:val="28"/>
+          <w:szCs w:val="28"/>
+          <w:lang w:val="en-US"/>
+        </w:rPr>
+        <w:lastRenderedPageBreak/>
+        <w:t>ORNL’s 200-petaFLOPS Summit Supercomputer Has Arrived, To Become World’s Fastest</w:t>
+      </w:r>
+      <w:r>
+        <w:rPr>
+          <w:rFonts w:ascii="Times New Roman" w:hAnsi="Times New Roman" w:cs="Times New Roman"/>
+          <w:sz w:val="28"/>
+          <w:szCs w:val="28"/>
+          <w:lang w:val="en-US"/>
+        </w:rPr>
+        <w:t>:</w:t>
+      </w:r>
+    </w:p>
+    <w:p>
+      <w:pPr>
+        <w:pStyle w:val="aa"/>
+        <w:ind w:left="1080"/>
         <w:rPr>
           <w:rFonts w:ascii="Times New Roman" w:hAnsi="Times New Roman" w:cs="Times New Roman"/>
           <w:sz w:val="28"/>
@@ -8717,60 +10423,43 @@
             <w:rFonts w:ascii="Times New Roman" w:hAnsi="Times New Roman" w:cs="Times New Roman"/>
             <w:sz w:val="28"/>
             <w:szCs w:val="28"/>
+            <w:lang w:val="en-US"/>
           </w:rPr>
-          <w:t>https://fuse.wikichip.org/news/1351/ornls-200-petaflops-summit-supercomputer-has-arrived-to-become-worlds-fastest/</w:t>
+          <w:t>https</w:t>
         </w:r>
-      </w:hyperlink>
-    </w:p>
-    <w:p>
-      <w:pPr>
-        <w:pStyle w:val="aa"/>
-        <w:numPr>
-          <w:ilvl w:val="0"/>
-          <w:numId w:val="3"/>
-        </w:numPr>
-        <w:rPr>
-          <w:rFonts w:ascii="Times New Roman" w:hAnsi="Times New Roman" w:cs="Times New Roman"/>
-          <w:sz w:val="28"/>
-          <w:szCs w:val="28"/>
-        </w:rPr>
-      </w:pPr>
-      <w:hyperlink r:id="rId28" w:history="1">
         <w:r>
           <w:rPr>
             <w:rStyle w:val="a7"/>
             <w:rFonts w:ascii="Times New Roman" w:hAnsi="Times New Roman" w:cs="Times New Roman"/>
             <w:sz w:val="28"/>
             <w:szCs w:val="28"/>
+            <w:lang w:val="en-US"/>
           </w:rPr>
-          <w:t>https://mipt.ru/upload/pr/Summit.pdf</w:t>
+          <w:t>:</w:t>
         </w:r>
-      </w:hyperlink>
-    </w:p>
-    <w:p>
-      <w:pPr>
-        <w:pStyle w:val="aa"/>
-        <w:numPr>
-          <w:ilvl w:val="0"/>
-          <w:numId w:val="3"/>
-        </w:numPr>
-        <w:rPr>
-          <w:rFonts w:ascii="Times New Roman" w:hAnsi="Times New Roman" w:cs="Times New Roman"/>
-          <w:sz w:val="28"/>
-          <w:szCs w:val="28"/>
-        </w:rPr>
-      </w:pPr>
-      <w:hyperlink r:id="rId29" w:history="1">
         <w:r>
           <w:rPr>
             <w:rStyle w:val="a7"/>
             <w:rFonts w:ascii="Times New Roman" w:hAnsi="Times New Roman" w:cs="Times New Roman"/>
             <w:sz w:val="28"/>
             <w:szCs w:val="28"/>
+            <w:lang w:val="en-US"/>
           </w:rPr>
-          <w:t>https://en.wikichip.org/wiki/ibm/microarchitectures/power9</w:t>
+          <w:t>//fuse.wikichip.org/news/1351/ornls-200-petaflops-summit-supercomputer-has-arrived-to-become-worlds-fastest/</w:t>
         </w:r>
       </w:hyperlink>
+    </w:p>
+    <w:p>
+      <w:pPr>
+        <w:pStyle w:val="aa"/>
+        <w:ind w:left="1080"/>
+        <w:rPr>
+          <w:rFonts w:ascii="Times New Roman" w:hAnsi="Times New Roman" w:cs="Times New Roman"/>
+          <w:sz w:val="28"/>
+          <w:szCs w:val="28"/>
+          <w:lang w:val="en-US"/>
+        </w:rPr>
+      </w:pPr>
     </w:p>
     <w:p>
       <w:pPr>
@@ -8785,32 +10474,15 @@
           <w:szCs w:val="28"/>
         </w:rPr>
       </w:pPr>
-      <w:hyperlink r:id="rId30" w:history="1">
-        <w:r>
-          <w:rPr>
-            <w:rStyle w:val="a7"/>
-            <w:rFonts w:ascii="Times New Roman" w:hAnsi="Times New Roman" w:cs="Times New Roman"/>
-            <w:sz w:val="28"/>
-            <w:szCs w:val="28"/>
-          </w:rPr>
-          <w:t>https://openpowerfoundation.org/wp-content/uploads/2016/11/Jeff-Stuecheli-POWER9-chip-technology.pdf</w:t>
-        </w:r>
-      </w:hyperlink>
-    </w:p>
-    <w:p>
-      <w:pPr>
-        <w:pStyle w:val="aa"/>
-        <w:numPr>
-          <w:ilvl w:val="0"/>
-          <w:numId w:val="3"/>
-        </w:numPr>
-        <w:rPr>
-          <w:rFonts w:ascii="Times New Roman" w:hAnsi="Times New Roman" w:cs="Times New Roman"/>
-          <w:sz w:val="28"/>
-          <w:szCs w:val="28"/>
-        </w:rPr>
-      </w:pPr>
-      <w:hyperlink r:id="rId31" w:history="1">
+      <w:r>
+        <w:rPr>
+          <w:rFonts w:ascii="Times New Roman" w:hAnsi="Times New Roman" w:cs="Times New Roman"/>
+          <w:sz w:val="28"/>
+          <w:szCs w:val="28"/>
+        </w:rPr>
+        <w:t xml:space="preserve">Самый умный в мире суперкомпьютер: </w:t>
+      </w:r>
+      <w:hyperlink r:id="rId28" w:history="1">
         <w:r>
           <w:rPr>
             <w:rStyle w:val="a7"/>
@@ -8839,7 +10511,7 @@
             <w:szCs w:val="28"/>
             <w:lang w:val="en-US"/>
           </w:rPr>
-          <w:t>hpc</w:t>
+          <w:t>mipt</w:t>
         </w:r>
         <w:proofErr w:type="spellEnd"/>
         <w:r>
@@ -8860,28 +10532,7 @@
             <w:szCs w:val="28"/>
             <w:lang w:val="en-US"/>
           </w:rPr>
-          <w:t>llnl</w:t>
-        </w:r>
-        <w:proofErr w:type="spellEnd"/>
-        <w:r>
-          <w:rPr>
-            <w:rStyle w:val="a7"/>
-            <w:rFonts w:ascii="Times New Roman" w:hAnsi="Times New Roman" w:cs="Times New Roman"/>
-            <w:sz w:val="28"/>
-            <w:szCs w:val="28"/>
-          </w:rPr>
-          <w:t>.</w:t>
-        </w:r>
-        <w:proofErr w:type="spellStart"/>
-        <w:r>
-          <w:rPr>
-            <w:rStyle w:val="a7"/>
-            <w:rFonts w:ascii="Times New Roman" w:hAnsi="Times New Roman" w:cs="Times New Roman"/>
-            <w:sz w:val="28"/>
-            <w:szCs w:val="28"/>
-            <w:lang w:val="en-US"/>
-          </w:rPr>
-          <w:t>gov</w:t>
+          <w:t>ru</w:t>
         </w:r>
         <w:proofErr w:type="spellEnd"/>
         <w:r>
@@ -8901,8 +10552,49 @@
             <w:szCs w:val="28"/>
             <w:lang w:val="en-US"/>
           </w:rPr>
-          <w:t>training</w:t>
+          <w:t>upl</w:t>
         </w:r>
+        <w:r>
+          <w:rPr>
+            <w:rStyle w:val="a7"/>
+            <w:rFonts w:ascii="Times New Roman" w:hAnsi="Times New Roman" w:cs="Times New Roman"/>
+            <w:sz w:val="28"/>
+            <w:szCs w:val="28"/>
+            <w:lang w:val="en-US"/>
+          </w:rPr>
+          <w:t>o</w:t>
+        </w:r>
+        <w:r>
+          <w:rPr>
+            <w:rStyle w:val="a7"/>
+            <w:rFonts w:ascii="Times New Roman" w:hAnsi="Times New Roman" w:cs="Times New Roman"/>
+            <w:sz w:val="28"/>
+            <w:szCs w:val="28"/>
+            <w:lang w:val="en-US"/>
+          </w:rPr>
+          <w:t>ad</w:t>
+        </w:r>
+        <w:r>
+          <w:rPr>
+            <w:rStyle w:val="a7"/>
+            <w:rFonts w:ascii="Times New Roman" w:hAnsi="Times New Roman" w:cs="Times New Roman"/>
+            <w:sz w:val="28"/>
+            <w:szCs w:val="28"/>
+          </w:rPr>
+          <w:t>/</w:t>
+        </w:r>
+        <w:proofErr w:type="spellStart"/>
+        <w:r>
+          <w:rPr>
+            <w:rStyle w:val="a7"/>
+            <w:rFonts w:ascii="Times New Roman" w:hAnsi="Times New Roman" w:cs="Times New Roman"/>
+            <w:sz w:val="28"/>
+            <w:szCs w:val="28"/>
+            <w:lang w:val="en-US"/>
+          </w:rPr>
+          <w:t>pr</w:t>
+        </w:r>
+        <w:proofErr w:type="spellEnd"/>
         <w:r>
           <w:rPr>
             <w:rStyle w:val="a7"/>
@@ -8920,7 +10612,7 @@
             <w:szCs w:val="28"/>
             <w:lang w:val="en-US"/>
           </w:rPr>
-          <w:t>tutorials</w:t>
+          <w:t>Summit</w:t>
         </w:r>
         <w:r>
           <w:rPr>
@@ -8929,7 +10621,7 @@
             <w:sz w:val="28"/>
             <w:szCs w:val="28"/>
           </w:rPr>
-          <w:t>/</w:t>
+          <w:t>.</w:t>
         </w:r>
         <w:r>
           <w:rPr>
@@ -8939,7 +10631,111 @@
             <w:szCs w:val="28"/>
             <w:lang w:val="en-US"/>
           </w:rPr>
-          <w:t>using</w:t>
+          <w:t>pdf</w:t>
+        </w:r>
+      </w:hyperlink>
+    </w:p>
+    <w:p>
+      <w:pPr>
+        <w:pStyle w:val="aa"/>
+        <w:ind w:left="1080"/>
+        <w:rPr>
+          <w:rFonts w:ascii="Times New Roman" w:hAnsi="Times New Roman" w:cs="Times New Roman"/>
+          <w:sz w:val="28"/>
+          <w:szCs w:val="28"/>
+        </w:rPr>
+      </w:pPr>
+    </w:p>
+    <w:p>
+      <w:pPr>
+        <w:pStyle w:val="aa"/>
+        <w:numPr>
+          <w:ilvl w:val="0"/>
+          <w:numId w:val="3"/>
+        </w:numPr>
+        <w:rPr>
+          <w:rFonts w:ascii="Times New Roman" w:hAnsi="Times New Roman" w:cs="Times New Roman"/>
+          <w:sz w:val="28"/>
+          <w:szCs w:val="28"/>
+          <w:lang w:eastAsia="ru-RU"/>
+        </w:rPr>
+      </w:pPr>
+      <w:r>
+        <w:rPr>
+          <w:rFonts w:ascii="Times New Roman" w:hAnsi="Times New Roman" w:cs="Times New Roman"/>
+          <w:sz w:val="28"/>
+          <w:szCs w:val="28"/>
+          <w:lang w:eastAsia="ru-RU"/>
+        </w:rPr>
+        <w:t xml:space="preserve">POWER9 - </w:t>
+      </w:r>
+      <w:proofErr w:type="spellStart"/>
+      <w:r>
+        <w:rPr>
+          <w:rFonts w:ascii="Times New Roman" w:hAnsi="Times New Roman" w:cs="Times New Roman"/>
+          <w:sz w:val="28"/>
+          <w:szCs w:val="28"/>
+          <w:lang w:eastAsia="ru-RU"/>
+        </w:rPr>
+        <w:t>Microarchitectures</w:t>
+      </w:r>
+      <w:proofErr w:type="spellEnd"/>
+      <w:r>
+        <w:rPr>
+          <w:rFonts w:ascii="Times New Roman" w:hAnsi="Times New Roman" w:cs="Times New Roman"/>
+          <w:sz w:val="28"/>
+          <w:szCs w:val="28"/>
+          <w:lang w:eastAsia="ru-RU"/>
+        </w:rPr>
+        <w:t xml:space="preserve"> </w:t>
+      </w:r>
+      <w:r>
+        <w:rPr>
+          <w:rFonts w:ascii="Times New Roman" w:hAnsi="Times New Roman" w:cs="Times New Roman"/>
+          <w:sz w:val="28"/>
+          <w:szCs w:val="28"/>
+          <w:lang w:eastAsia="ru-RU"/>
+        </w:rPr>
+        <w:t>–</w:t>
+      </w:r>
+      <w:r>
+        <w:rPr>
+          <w:rFonts w:ascii="Times New Roman" w:hAnsi="Times New Roman" w:cs="Times New Roman"/>
+          <w:sz w:val="28"/>
+          <w:szCs w:val="28"/>
+          <w:lang w:eastAsia="ru-RU"/>
+        </w:rPr>
+        <w:t xml:space="preserve"> IBM</w:t>
+      </w:r>
+      <w:r>
+        <w:rPr>
+          <w:rFonts w:ascii="Times New Roman" w:hAnsi="Times New Roman" w:cs="Times New Roman"/>
+          <w:sz w:val="28"/>
+          <w:szCs w:val="28"/>
+          <w:lang w:eastAsia="ru-RU"/>
+        </w:rPr>
+        <w:t>:</w:t>
+      </w:r>
+    </w:p>
+    <w:p>
+      <w:pPr>
+        <w:pStyle w:val="aa"/>
+        <w:ind w:left="1080"/>
+        <w:rPr>
+          <w:rFonts w:ascii="Times New Roman" w:hAnsi="Times New Roman" w:cs="Times New Roman"/>
+          <w:sz w:val="28"/>
+          <w:szCs w:val="28"/>
+        </w:rPr>
+      </w:pPr>
+      <w:hyperlink r:id="rId29" w:history="1">
+        <w:r>
+          <w:rPr>
+            <w:rStyle w:val="a7"/>
+            <w:rFonts w:ascii="Times New Roman" w:hAnsi="Times New Roman" w:cs="Times New Roman"/>
+            <w:sz w:val="28"/>
+            <w:szCs w:val="28"/>
+          </w:rPr>
+          <w:t>https://en.wik</w:t>
         </w:r>
         <w:r>
           <w:rPr>
@@ -8948,9 +10744,191 @@
             <w:sz w:val="28"/>
             <w:szCs w:val="28"/>
           </w:rPr>
-          <w:t>-</w:t>
+          <w:t>i</w:t>
         </w:r>
-        <w:proofErr w:type="spellStart"/>
+        <w:r>
+          <w:rPr>
+            <w:rStyle w:val="a7"/>
+            <w:rFonts w:ascii="Times New Roman" w:hAnsi="Times New Roman" w:cs="Times New Roman"/>
+            <w:sz w:val="28"/>
+            <w:szCs w:val="28"/>
+          </w:rPr>
+          <w:t>chip.org/wiki/ibm/microarchitectures/power9</w:t>
+        </w:r>
+      </w:hyperlink>
+    </w:p>
+    <w:p>
+      <w:pPr>
+        <w:pStyle w:val="aa"/>
+        <w:ind w:left="1080"/>
+        <w:rPr>
+          <w:rFonts w:ascii="Times New Roman" w:hAnsi="Times New Roman" w:cs="Times New Roman"/>
+          <w:sz w:val="28"/>
+          <w:szCs w:val="28"/>
+        </w:rPr>
+      </w:pPr>
+    </w:p>
+    <w:p>
+      <w:pPr>
+        <w:pStyle w:val="aa"/>
+        <w:numPr>
+          <w:ilvl w:val="0"/>
+          <w:numId w:val="3"/>
+        </w:numPr>
+        <w:rPr>
+          <w:rFonts w:ascii="Times New Roman" w:hAnsi="Times New Roman" w:cs="Times New Roman"/>
+          <w:sz w:val="28"/>
+          <w:szCs w:val="28"/>
+        </w:rPr>
+      </w:pPr>
+      <w:r>
+        <w:rPr>
+          <w:rFonts w:ascii="Times New Roman" w:hAnsi="Times New Roman" w:cs="Times New Roman"/>
+          <w:sz w:val="28"/>
+          <w:szCs w:val="28"/>
+          <w:lang w:val="en-US"/>
+        </w:rPr>
+        <w:t>POWER</w:t>
+      </w:r>
+      <w:r>
+        <w:rPr>
+          <w:rFonts w:ascii="Times New Roman" w:hAnsi="Times New Roman" w:cs="Times New Roman"/>
+          <w:sz w:val="28"/>
+          <w:szCs w:val="28"/>
+        </w:rPr>
+        <w:t>9-</w:t>
+      </w:r>
+      <w:r>
+        <w:rPr>
+          <w:rFonts w:ascii="Times New Roman" w:hAnsi="Times New Roman" w:cs="Times New Roman"/>
+          <w:sz w:val="28"/>
+          <w:szCs w:val="28"/>
+          <w:lang w:val="en-US"/>
+        </w:rPr>
+        <w:t>STUECHELI</w:t>
+      </w:r>
+      <w:r>
+        <w:rPr>
+          <w:rFonts w:ascii="Times New Roman" w:hAnsi="Times New Roman" w:cs="Times New Roman"/>
+          <w:sz w:val="28"/>
+          <w:szCs w:val="28"/>
+        </w:rPr>
+        <w:t>_</w:t>
+      </w:r>
+      <w:r>
+        <w:rPr>
+          <w:rFonts w:ascii="Times New Roman" w:hAnsi="Times New Roman" w:cs="Times New Roman"/>
+          <w:sz w:val="28"/>
+          <w:szCs w:val="28"/>
+          <w:lang w:val="en-US"/>
+        </w:rPr>
+        <w:t>London</w:t>
+      </w:r>
+      <w:r>
+        <w:rPr>
+          <w:rFonts w:ascii="Times New Roman" w:hAnsi="Times New Roman" w:cs="Times New Roman"/>
+          <w:sz w:val="28"/>
+          <w:szCs w:val="28"/>
+        </w:rPr>
+        <w:t>:</w:t>
+      </w:r>
+    </w:p>
+    <w:p>
+      <w:pPr>
+        <w:pStyle w:val="aa"/>
+        <w:ind w:left="1080"/>
+        <w:rPr>
+          <w:rFonts w:ascii="Times New Roman" w:hAnsi="Times New Roman" w:cs="Times New Roman"/>
+          <w:sz w:val="28"/>
+          <w:szCs w:val="28"/>
+        </w:rPr>
+      </w:pPr>
+      <w:hyperlink r:id="rId30" w:history="1">
+        <w:r>
+          <w:rPr>
+            <w:rStyle w:val="a7"/>
+            <w:rFonts w:ascii="Times New Roman" w:hAnsi="Times New Roman" w:cs="Times New Roman"/>
+            <w:sz w:val="28"/>
+            <w:szCs w:val="28"/>
+          </w:rPr>
+          <w:t>https://openpowerfoundation.or</w:t>
+        </w:r>
+        <w:r>
+          <w:rPr>
+            <w:rStyle w:val="a7"/>
+            <w:rFonts w:ascii="Times New Roman" w:hAnsi="Times New Roman" w:cs="Times New Roman"/>
+            <w:sz w:val="28"/>
+            <w:szCs w:val="28"/>
+          </w:rPr>
+          <w:t>g</w:t>
+        </w:r>
+        <w:r>
+          <w:rPr>
+            <w:rStyle w:val="a7"/>
+            <w:rFonts w:ascii="Times New Roman" w:hAnsi="Times New Roman" w:cs="Times New Roman"/>
+            <w:sz w:val="28"/>
+            <w:szCs w:val="28"/>
+          </w:rPr>
+          <w:t>/wp-content/uploads/2016/11/Jeff-Stuecheli-POWER9-chip-technology.pdf</w:t>
+        </w:r>
+      </w:hyperlink>
+    </w:p>
+    <w:p>
+      <w:pPr>
+        <w:pStyle w:val="aa"/>
+        <w:ind w:left="1080"/>
+        <w:rPr>
+          <w:rFonts w:ascii="Times New Roman" w:hAnsi="Times New Roman" w:cs="Times New Roman"/>
+          <w:sz w:val="28"/>
+          <w:szCs w:val="28"/>
+        </w:rPr>
+      </w:pPr>
+    </w:p>
+    <w:p>
+      <w:pPr>
+        <w:pStyle w:val="aa"/>
+        <w:numPr>
+          <w:ilvl w:val="0"/>
+          <w:numId w:val="3"/>
+        </w:numPr>
+        <w:rPr>
+          <w:rFonts w:ascii="Times New Roman" w:hAnsi="Times New Roman" w:cs="Times New Roman"/>
+          <w:sz w:val="28"/>
+          <w:szCs w:val="28"/>
+          <w:lang w:val="en-US"/>
+        </w:rPr>
+      </w:pPr>
+      <w:r>
+        <w:rPr>
+          <w:rFonts w:ascii="Times New Roman" w:hAnsi="Times New Roman" w:cs="Times New Roman"/>
+          <w:sz w:val="28"/>
+          <w:szCs w:val="28"/>
+          <w:lang w:val="en-US"/>
+        </w:rPr>
+        <w:t>Using LC’s Sierra System</w:t>
+      </w:r>
+      <w:r>
+        <w:rPr>
+          <w:rFonts w:ascii="Times New Roman" w:hAnsi="Times New Roman" w:cs="Times New Roman"/>
+          <w:sz w:val="28"/>
+          <w:szCs w:val="28"/>
+          <w:lang w:val="en-US"/>
+        </w:rPr>
+        <w:t>:</w:t>
+      </w:r>
+    </w:p>
+    <w:p>
+      <w:pPr>
+        <w:pStyle w:val="aa"/>
+        <w:ind w:left="1080"/>
+        <w:rPr>
+          <w:rFonts w:ascii="Times New Roman" w:hAnsi="Times New Roman" w:cs="Times New Roman"/>
+          <w:sz w:val="28"/>
+          <w:szCs w:val="28"/>
+          <w:lang w:val="en-US"/>
+        </w:rPr>
+      </w:pPr>
+      <w:hyperlink r:id="rId31" w:history="1">
         <w:r>
           <w:rPr>
             <w:rStyle w:val="a7"/>
@@ -8959,76 +10937,32 @@
             <w:szCs w:val="28"/>
             <w:lang w:val="en-US"/>
           </w:rPr>
-          <w:t>lcs</w:t>
-        </w:r>
-        <w:proofErr w:type="spellEnd"/>
-        <w:r>
-          <w:rPr>
-            <w:rStyle w:val="a7"/>
-            <w:rFonts w:ascii="Times New Roman" w:hAnsi="Times New Roman" w:cs="Times New Roman"/>
-            <w:sz w:val="28"/>
-            <w:szCs w:val="28"/>
-          </w:rPr>
-          <w:t>-</w:t>
-        </w:r>
-        <w:r>
-          <w:rPr>
-            <w:rStyle w:val="a7"/>
-            <w:rFonts w:ascii="Times New Roman" w:hAnsi="Times New Roman" w:cs="Times New Roman"/>
-            <w:sz w:val="28"/>
-            <w:szCs w:val="28"/>
-            <w:lang w:val="en-US"/>
-          </w:rPr>
-          <w:t>sierra</w:t>
-        </w:r>
-        <w:r>
-          <w:rPr>
-            <w:rStyle w:val="a7"/>
-            <w:rFonts w:ascii="Times New Roman" w:hAnsi="Times New Roman" w:cs="Times New Roman"/>
-            <w:sz w:val="28"/>
-            <w:szCs w:val="28"/>
-          </w:rPr>
-          <w:t>-</w:t>
-        </w:r>
-        <w:r>
-          <w:rPr>
-            <w:rStyle w:val="a7"/>
-            <w:rFonts w:ascii="Times New Roman" w:hAnsi="Times New Roman" w:cs="Times New Roman"/>
-            <w:sz w:val="28"/>
-            <w:szCs w:val="28"/>
-            <w:lang w:val="en-US"/>
-          </w:rPr>
-          <w:t>system</w:t>
-        </w:r>
-        <w:r>
-          <w:rPr>
-            <w:rStyle w:val="a7"/>
-            <w:rFonts w:ascii="Times New Roman" w:hAnsi="Times New Roman" w:cs="Times New Roman"/>
-            <w:sz w:val="28"/>
-            <w:szCs w:val="28"/>
-          </w:rPr>
-          <w:t>#</w:t>
-        </w:r>
-        <w:r>
-          <w:rPr>
-            <w:rStyle w:val="a7"/>
-            <w:rFonts w:ascii="Times New Roman" w:hAnsi="Times New Roman" w:cs="Times New Roman"/>
-            <w:sz w:val="28"/>
-            <w:szCs w:val="28"/>
-            <w:lang w:val="en-US"/>
-          </w:rPr>
-          <w:t>POWER</w:t>
-        </w:r>
-        <w:r>
-          <w:rPr>
-            <w:rStyle w:val="a7"/>
-            <w:rFonts w:ascii="Times New Roman" w:hAnsi="Times New Roman" w:cs="Times New Roman"/>
-            <w:sz w:val="28"/>
-            <w:szCs w:val="28"/>
-          </w:rPr>
-          <w:t>9</w:t>
+          <w:t>https://hpc.llnl.gov/training/tutorials/using-lcs-sierra-system#POWER9</w:t>
         </w:r>
       </w:hyperlink>
+    </w:p>
+    <w:p>
+      <w:pPr>
+        <w:pStyle w:val="aa"/>
+        <w:ind w:left="1080"/>
+        <w:rPr>
+          <w:rFonts w:ascii="Times New Roman" w:hAnsi="Times New Roman" w:cs="Times New Roman"/>
+          <w:sz w:val="28"/>
+          <w:szCs w:val="28"/>
+          <w:lang w:val="en-US"/>
+        </w:rPr>
+      </w:pPr>
+      <w:r>
+        <w:rPr>
+          <w:rFonts w:ascii="Arial" w:eastAsia="Times New Roman" w:hAnsi="Arial" w:cs="Arial"/>
+          <w:color w:val="000000"/>
+          <w:spacing w:val="4"/>
+          <w:sz w:val="19"/>
+          <w:szCs w:val="19"/>
+          <w:lang w:val="en-US" w:eastAsia="ru-RU"/>
+        </w:rPr>
+        <w:br/>
+      </w:r>
     </w:p>
     <w:sectPr>
       <w:footerReference w:type="default" r:id="rId32"/>
@@ -9097,7 +11031,7 @@
           <w:rPr>
             <w:noProof/>
           </w:rPr>
-          <w:t>16</w:t>
+          <w:t>15</w:t>
         </w:r>
         <w:r>
           <w:fldChar w:fldCharType="end"/>
@@ -12162,6 +14096,31 @@
       <w:color w:val="808080"/>
     </w:rPr>
   </w:style>
+  <w:style w:type="character" w:styleId="ad">
+    <w:name w:val="FollowedHyperlink"/>
+    <w:basedOn w:val="a0"/>
+    <w:uiPriority w:val="99"/>
+    <w:semiHidden/>
+    <w:unhideWhenUsed/>
+    <w:rsid w:val="003C1790"/>
+    <w:rPr>
+      <w:color w:val="954F72" w:themeColor="followedHyperlink"/>
+      <w:u w:val="single"/>
+    </w:rPr>
+  </w:style>
+  <w:style w:type="paragraph" w:styleId="21">
+    <w:name w:val="toc 2"/>
+    <w:basedOn w:val="a"/>
+    <w:next w:val="a"/>
+    <w:autoRedefine/>
+    <w:uiPriority w:val="39"/>
+    <w:unhideWhenUsed/>
+    <w:rsid w:val="00EF0E71"/>
+    <w:pPr>
+      <w:spacing w:after="100"/>
+      <w:ind w:left="220"/>
+    </w:pPr>
+  </w:style>
 </w:styles>
 </file>
 
@@ -12252,7 +14211,7 @@
   </w:compat>
   <w:rsids>
     <w:rsidRoot w:val="00E05714"/>
-    <w:rsid w:val="00B424B4"/>
+    <w:rsid w:val="00B84DC8"/>
     <w:rsid w:val="00E05714"/>
   </w:rsids>
   <m:mathPr>
@@ -12983,7 +14942,7 @@
 </file>
 
 <file path=customXml/itemProps1.xml><?xml version="1.0" encoding="utf-8"?>
-<ds:datastoreItem xmlns:ds="http://schemas.openxmlformats.org/officeDocument/2006/customXml" ds:itemID="{D947E8F7-B15A-4B4D-B4FC-262183A4E36D}">
+<ds:datastoreItem xmlns:ds="http://schemas.openxmlformats.org/officeDocument/2006/customXml" ds:itemID="{12272FFE-6BB5-471E-8EDD-ACE5B394B476}">
   <ds:schemaRefs>
     <ds:schemaRef ds:uri="http://schemas.openxmlformats.org/officeDocument/2006/bibliography"/>
   </ds:schemaRefs>

</xml_diff>